<commit_message>
Samuel’s Irrational Theorym || (09:15 (W . I . B [Waktu Indonesia bagian Barat]), 04/12/2025), Batam, Kepulauan Riau, Indonesia || "Politeknik Negeri Batam for International" : For Your Goal Beyond Horizon || #PANJANGUMURPERJUANGANRAKYATINDONESIA #NOBLESNOINDONESIAYES #LAWANPEMERINTAHINDONESIAKORUPPENDINDASRAKYATINDONESIADENGANPENGETAHUAN
Samuel’s Irrational Theorym || (09:15 (W . I . B [Waktu Indonesia bagian Barat]), 04/12/2025), Batam, Kepulauan Riau, Indonesia || "Politeknik Negeri Batam for International" : For Your Goal Beyond Horizon || #PANJANGUMURPERJUANGANRAKYATINDONESIA #NOBLESNOINDONESIAYES #LAWANPEMERINTAHINDONESIAKORUPPENDINDASRAKYATINDONESIADENGANPENGETAHUAN
</commit_message>
<xml_diff>
--- a/Samuel’s Irrational Theorym.docx
+++ b/Samuel’s Irrational Theorym.docx
@@ -18,69 +18,28 @@
           <w:sz w:val="24"/>
           <w:szCs w:val="24"/>
         </w:rPr>
-        <w:t xml:space="preserve">Samuel’s Irrational </w:t>
+        <w:t>Samuel’s Irrational Theorym</w:t>
       </w:r>
-      <w:proofErr w:type="spellStart"/>
+    </w:p>
+    <w:p>
+      <w:pPr>
+        <w:spacing w:line="360" w:lineRule="auto"/>
+        <w:jc w:val="center"/>
+        <w:rPr>
+          <w:rFonts w:ascii="Times New Roman" w:eastAsiaTheme="minorEastAsia" w:hAnsi="Times New Roman" w:cs="Times New Roman"/>
+          <w:sz w:val="24"/>
+          <w:szCs w:val="24"/>
+          <w:lang w:val="id-ID"/>
+        </w:rPr>
+      </w:pPr>
       <w:r>
         <w:rPr>
           <w:rFonts w:ascii="Times New Roman" w:eastAsiaTheme="minorEastAsia" w:hAnsi="Times New Roman" w:cs="Times New Roman"/>
           <w:sz w:val="24"/>
           <w:szCs w:val="24"/>
-        </w:rPr>
-        <w:t>Theorym</w:t>
-      </w:r>
-      <w:proofErr w:type="spellEnd"/>
-    </w:p>
-    <w:p>
-      <w:pPr>
-        <w:spacing w:line="360" w:lineRule="auto"/>
-        <w:jc w:val="center"/>
-        <w:rPr>
-          <w:rFonts w:ascii="Times New Roman" w:eastAsiaTheme="minorEastAsia" w:hAnsi="Times New Roman" w:cs="Times New Roman"/>
-          <w:sz w:val="24"/>
-          <w:szCs w:val="24"/>
           <w:lang w:val="id-ID"/>
         </w:rPr>
-      </w:pPr>
-      <w:proofErr w:type="spellStart"/>
-      <w:r>
-        <w:rPr>
-          <w:rFonts w:ascii="Times New Roman" w:eastAsiaTheme="minorEastAsia" w:hAnsi="Times New Roman" w:cs="Times New Roman"/>
-          <w:sz w:val="24"/>
-          <w:szCs w:val="24"/>
-          <w:lang w:val="id-ID"/>
-        </w:rPr>
-        <w:t>by</w:t>
-      </w:r>
-      <w:proofErr w:type="spellEnd"/>
-      <w:r>
-        <w:rPr>
-          <w:rFonts w:ascii="Times New Roman" w:eastAsiaTheme="minorEastAsia" w:hAnsi="Times New Roman" w:cs="Times New Roman"/>
-          <w:sz w:val="24"/>
-          <w:szCs w:val="24"/>
-          <w:lang w:val="id-ID"/>
-        </w:rPr>
-        <w:t xml:space="preserve"> : Samuel Hasiholan Omega Purba, S. </w:t>
-      </w:r>
-      <w:proofErr w:type="spellStart"/>
-      <w:r>
-        <w:rPr>
-          <w:rFonts w:ascii="Times New Roman" w:eastAsiaTheme="minorEastAsia" w:hAnsi="Times New Roman" w:cs="Times New Roman"/>
-          <w:sz w:val="24"/>
-          <w:szCs w:val="24"/>
-          <w:lang w:val="id-ID"/>
-        </w:rPr>
-        <w:t>Tr</w:t>
-      </w:r>
-      <w:proofErr w:type="spellEnd"/>
-      <w:r>
-        <w:rPr>
-          <w:rFonts w:ascii="Times New Roman" w:eastAsiaTheme="minorEastAsia" w:hAnsi="Times New Roman" w:cs="Times New Roman"/>
-          <w:sz w:val="24"/>
-          <w:szCs w:val="24"/>
-          <w:lang w:val="id-ID"/>
-        </w:rPr>
-        <w:t>. T.</w:t>
+        <w:t>by : Samuel Hasiholan Omega Purba, S. Tr. T.</w:t>
       </w:r>
     </w:p>
     <w:p>
@@ -115,7 +74,6 @@
           <w:lang w:val="id-ID"/>
         </w:rPr>
       </w:pPr>
-      <w:proofErr w:type="spellStart"/>
       <w:r>
         <w:rPr>
           <w:rFonts w:ascii="Times New Roman" w:eastAsiaTheme="minorEastAsia" w:hAnsi="Times New Roman" w:cs="Times New Roman"/>
@@ -123,17 +81,7 @@
           <w:szCs w:val="24"/>
           <w:lang w:val="id-ID"/>
         </w:rPr>
-        <w:t>Prodi</w:t>
-      </w:r>
-      <w:proofErr w:type="spellEnd"/>
-      <w:r>
-        <w:rPr>
-          <w:rFonts w:ascii="Times New Roman" w:eastAsiaTheme="minorEastAsia" w:hAnsi="Times New Roman" w:cs="Times New Roman"/>
-          <w:sz w:val="24"/>
-          <w:szCs w:val="24"/>
-          <w:lang w:val="id-ID"/>
-        </w:rPr>
-        <w:t xml:space="preserve"> Teknik Robotika dan Kecerdasan buatan</w:t>
+        <w:t>Prodi Teknik Robotika dan Kecerdasan buatan</w:t>
       </w:r>
     </w:p>
     <w:p>
@@ -1613,7 +1561,7 @@
               <w:sz w:val="24"/>
               <w:szCs w:val="24"/>
             </w:rPr>
-            <m:t>2,6457513110645905905016157536393</m:t>
+            <m:t>1,001902109599711586673398673048</m:t>
           </m:r>
         </m:oMath>
       </m:oMathPara>
@@ -1747,7 +1695,7 @@
               <w:sz w:val="24"/>
               <w:szCs w:val="24"/>
             </w:rPr>
-            <m:t>2,6457513110645905905016157536393</m:t>
+            <m:t>1,001902109599711586673398673048</m:t>
           </m:r>
         </m:oMath>
       </m:oMathPara>
@@ -1773,26 +1721,14 @@
           <w:szCs w:val="24"/>
         </w:rPr>
       </w:pPr>
-      <w:proofErr w:type="spellStart"/>
-      <w:proofErr w:type="gramStart"/>
       <w:r>
         <w:rPr>
           <w:rFonts w:ascii="Times New Roman" w:eastAsiaTheme="minorEastAsia" w:hAnsi="Times New Roman" w:cs="Times New Roman"/>
           <w:sz w:val="24"/>
           <w:szCs w:val="24"/>
         </w:rPr>
-        <w:t>Conclution</w:t>
+        <w:t>Conclution :</w:t>
       </w:r>
-      <w:proofErr w:type="spellEnd"/>
-      <w:r>
-        <w:rPr>
-          <w:rFonts w:ascii="Times New Roman" w:eastAsiaTheme="minorEastAsia" w:hAnsi="Times New Roman" w:cs="Times New Roman"/>
-          <w:sz w:val="24"/>
-          <w:szCs w:val="24"/>
-        </w:rPr>
-        <w:t xml:space="preserve"> :</w:t>
-      </w:r>
-      <w:proofErr w:type="gramEnd"/>
     </w:p>
     <w:p>
       <w:pPr>
@@ -1818,7 +1754,7 @@
           <w:sz w:val="24"/>
           <w:szCs w:val="24"/>
         </w:rPr>
-        <w:t>2,6457513110645905905016157536393</w:t>
+        <w:t>1,001902109599711586673398673048</w:t>
       </w:r>
       <w:r>
         <w:rPr>
@@ -1856,80 +1792,26 @@
           <w:sz w:val="24"/>
           <w:szCs w:val="24"/>
         </w:rPr>
-        <w:t xml:space="preserve">~ Samuel </w:t>
+        <w:t>~ Samuel Hasiholan Omega Purba, S. Tr. T. ~</w:t>
       </w:r>
-      <w:proofErr w:type="spellStart"/>
+    </w:p>
+    <w:p>
+      <w:pPr>
+        <w:spacing w:line="360" w:lineRule="auto"/>
+        <w:jc w:val="center"/>
+        <w:rPr>
+          <w:rFonts w:ascii="Times New Roman" w:eastAsiaTheme="minorEastAsia" w:hAnsi="Times New Roman" w:cs="Times New Roman"/>
+          <w:sz w:val="24"/>
+          <w:szCs w:val="24"/>
+        </w:rPr>
+      </w:pPr>
       <w:r>
         <w:rPr>
           <w:rFonts w:ascii="Times New Roman" w:eastAsiaTheme="minorEastAsia" w:hAnsi="Times New Roman" w:cs="Times New Roman"/>
           <w:sz w:val="24"/>
           <w:szCs w:val="24"/>
         </w:rPr>
-        <w:t>Hasiholan</w:t>
-      </w:r>
-      <w:proofErr w:type="spellEnd"/>
-      <w:r>
-        <w:rPr>
-          <w:rFonts w:ascii="Times New Roman" w:eastAsiaTheme="minorEastAsia" w:hAnsi="Times New Roman" w:cs="Times New Roman"/>
-          <w:sz w:val="24"/>
-          <w:szCs w:val="24"/>
-        </w:rPr>
-        <w:t xml:space="preserve"> Omega Purba, S. Tr. T. ~</w:t>
-      </w:r>
-    </w:p>
-    <w:p>
-      <w:pPr>
-        <w:spacing w:line="360" w:lineRule="auto"/>
-        <w:jc w:val="center"/>
-        <w:rPr>
-          <w:rFonts w:ascii="Times New Roman" w:eastAsiaTheme="minorEastAsia" w:hAnsi="Times New Roman" w:cs="Times New Roman"/>
-          <w:sz w:val="24"/>
-          <w:szCs w:val="24"/>
-        </w:rPr>
-      </w:pPr>
-      <w:r>
-        <w:rPr>
-          <w:rFonts w:ascii="Times New Roman" w:eastAsiaTheme="minorEastAsia" w:hAnsi="Times New Roman" w:cs="Times New Roman"/>
-          <w:sz w:val="24"/>
-          <w:szCs w:val="24"/>
-        </w:rPr>
-        <w:t xml:space="preserve">Bachelor of </w:t>
-      </w:r>
-      <w:proofErr w:type="spellStart"/>
-      <w:r>
-        <w:rPr>
-          <w:rFonts w:ascii="Times New Roman" w:eastAsiaTheme="minorEastAsia" w:hAnsi="Times New Roman" w:cs="Times New Roman"/>
-          <w:sz w:val="24"/>
-          <w:szCs w:val="24"/>
-        </w:rPr>
-        <w:t>Robotic’s</w:t>
-      </w:r>
-      <w:proofErr w:type="spellEnd"/>
-      <w:r>
-        <w:rPr>
-          <w:rFonts w:ascii="Times New Roman" w:eastAsiaTheme="minorEastAsia" w:hAnsi="Times New Roman" w:cs="Times New Roman"/>
-          <w:sz w:val="24"/>
-          <w:szCs w:val="24"/>
-        </w:rPr>
-        <w:t xml:space="preserve"> Technology and </w:t>
-      </w:r>
-      <w:proofErr w:type="spellStart"/>
-      <w:r>
-        <w:rPr>
-          <w:rFonts w:ascii="Times New Roman" w:eastAsiaTheme="minorEastAsia" w:hAnsi="Times New Roman" w:cs="Times New Roman"/>
-          <w:sz w:val="24"/>
-          <w:szCs w:val="24"/>
-        </w:rPr>
-        <w:t>Artificial’s</w:t>
-      </w:r>
-      <w:proofErr w:type="spellEnd"/>
-      <w:r>
-        <w:rPr>
-          <w:rFonts w:ascii="Times New Roman" w:eastAsiaTheme="minorEastAsia" w:hAnsi="Times New Roman" w:cs="Times New Roman"/>
-          <w:sz w:val="24"/>
-          <w:szCs w:val="24"/>
-        </w:rPr>
-        <w:t xml:space="preserve"> Inte</w:t>
+        <w:t>Bachelor of Robotic’s Technology and Artificial’s Inte</w:t>
       </w:r>
       <w:r>
         <w:rPr>
@@ -1950,51 +1832,13 @@
           <w:szCs w:val="24"/>
         </w:rPr>
       </w:pPr>
-      <w:proofErr w:type="gramStart"/>
       <w:r>
         <w:rPr>
           <w:rFonts w:ascii="Times New Roman" w:eastAsiaTheme="minorEastAsia" w:hAnsi="Times New Roman" w:cs="Times New Roman"/>
           <w:sz w:val="24"/>
           <w:szCs w:val="24"/>
         </w:rPr>
-        <w:t xml:space="preserve">[“ </w:t>
-      </w:r>
-      <w:proofErr w:type="spellStart"/>
-      <w:r>
-        <w:rPr>
-          <w:rFonts w:ascii="Times New Roman" w:eastAsiaTheme="minorEastAsia" w:hAnsi="Times New Roman" w:cs="Times New Roman"/>
-          <w:sz w:val="24"/>
-          <w:szCs w:val="24"/>
-        </w:rPr>
-        <w:t>Politeknik</w:t>
-      </w:r>
-      <w:proofErr w:type="spellEnd"/>
-      <w:proofErr w:type="gramEnd"/>
-      <w:r>
-        <w:rPr>
-          <w:rFonts w:ascii="Times New Roman" w:eastAsiaTheme="minorEastAsia" w:hAnsi="Times New Roman" w:cs="Times New Roman"/>
-          <w:sz w:val="24"/>
-          <w:szCs w:val="24"/>
-        </w:rPr>
-        <w:t xml:space="preserve"> Negeri </w:t>
-      </w:r>
-      <w:proofErr w:type="spellStart"/>
-      <w:r>
-        <w:rPr>
-          <w:rFonts w:ascii="Times New Roman" w:eastAsiaTheme="minorEastAsia" w:hAnsi="Times New Roman" w:cs="Times New Roman"/>
-          <w:sz w:val="24"/>
-          <w:szCs w:val="24"/>
-        </w:rPr>
-        <w:t>Batam</w:t>
-      </w:r>
-      <w:proofErr w:type="spellEnd"/>
-      <w:r>
-        <w:rPr>
-          <w:rFonts w:ascii="Times New Roman" w:eastAsiaTheme="minorEastAsia" w:hAnsi="Times New Roman" w:cs="Times New Roman"/>
-          <w:sz w:val="24"/>
-          <w:szCs w:val="24"/>
-        </w:rPr>
-        <w:t xml:space="preserve"> for International Future ”]</w:t>
+        <w:t>[“ Politeknik Negeri Batam for International Future ”]</w:t>
       </w:r>
     </w:p>
     <w:sectPr>

</xml_diff>

<commit_message>
Samuel’s Irrational Theorym || (09:15 (W . I . B [Waktu Indonesia bagian Barat]), 04/12/2025), Batam, Kepulauan Riau, Indonesia || "Politeknik Negeri Batam for International Future" : For Your Goal Beyond Horizon
Samuel’s Irrational Theorym || (09:15 (W . I . B [Waktu Indonesia bagian Barat]), 04/12/2025), Batam, Kepulauan Riau, Indonesia || "Politeknik Negeri Batam for International Future" : For Your Goal Beyond Horizon
</commit_message>
<xml_diff>
--- a/Samuel’s Irrational Theorym.docx
+++ b/Samuel’s Irrational Theorym.docx
@@ -1232,15 +1232,7 @@
                           <w:sz w:val="24"/>
                           <w:szCs w:val="24"/>
                         </w:rPr>
-                        <m:t xml:space="preserve">17 + </m:t>
-                      </m:r>
-                      <m:r>
-                        <w:rPr>
-                          <w:rFonts w:ascii="Cambria Math" w:hAnsi="Cambria Math" w:cs="Times New Roman"/>
-                          <w:sz w:val="24"/>
-                          <w:szCs w:val="24"/>
-                        </w:rPr>
-                        <m:t>π</m:t>
+                        <m:t>17 + π</m:t>
                       </m:r>
                     </m:e>
                   </m:d>
@@ -1553,7 +1545,7 @@
               <w:sz w:val="24"/>
               <w:szCs w:val="24"/>
             </w:rPr>
-            <m:t xml:space="preserve"> =</m:t>
+            <m:t xml:space="preserve"> =1,</m:t>
           </m:r>
           <m:r>
             <w:rPr>
@@ -1561,7 +1553,7 @@
               <w:sz w:val="24"/>
               <w:szCs w:val="24"/>
             </w:rPr>
-            <m:t>1,001902109599711586673398673048</m:t>
+            <m:t>1609418</m:t>
           </m:r>
         </m:oMath>
       </m:oMathPara>
@@ -1620,23 +1612,7 @@
               <w:sz w:val="24"/>
               <w:szCs w:val="24"/>
             </w:rPr>
-            <m:t xml:space="preserve"> </m:t>
-          </m:r>
-          <m:r>
-            <w:rPr>
-              <w:rFonts w:ascii="Cambria Math" w:hAnsi="Cambria Math" w:cs="Times New Roman"/>
-              <w:sz w:val="24"/>
-              <w:szCs w:val="24"/>
-            </w:rPr>
-            <m:t>=</m:t>
-          </m:r>
-          <m:r>
-            <w:rPr>
-              <w:rFonts w:ascii="Cambria Math" w:hAnsi="Cambria Math" w:cs="Times New Roman"/>
-              <w:sz w:val="24"/>
-              <w:szCs w:val="24"/>
-            </w:rPr>
-            <m:t xml:space="preserve"> i</m:t>
+            <m:t xml:space="preserve"> = i</m:t>
           </m:r>
         </m:oMath>
       </m:oMathPara>
@@ -1671,7 +1647,7 @@
               <w:sz w:val="24"/>
               <w:szCs w:val="24"/>
             </w:rPr>
-            <m:t xml:space="preserve">i </m:t>
+            <m:t xml:space="preserve">i = </m:t>
           </m:r>
           <m:r>
             <w:rPr>
@@ -1679,23 +1655,7 @@
               <w:sz w:val="24"/>
               <w:szCs w:val="24"/>
             </w:rPr>
-            <m:t>=</m:t>
-          </m:r>
-          <m:r>
-            <w:rPr>
-              <w:rFonts w:ascii="Cambria Math" w:hAnsi="Cambria Math" w:cs="Times New Roman"/>
-              <w:sz w:val="24"/>
-              <w:szCs w:val="24"/>
-            </w:rPr>
-            <m:t xml:space="preserve"> </m:t>
-          </m:r>
-          <m:r>
-            <w:rPr>
-              <w:rFonts w:ascii="Cambria Math" w:hAnsi="Cambria Math" w:cs="Times New Roman"/>
-              <w:sz w:val="24"/>
-              <w:szCs w:val="24"/>
-            </w:rPr>
-            <m:t>1,001902109599711586673398673048</m:t>
+            <m:t>1,1609418</m:t>
           </m:r>
         </m:oMath>
       </m:oMathPara>
@@ -1988,7 +1948,7 @@
               </v:handles>
               <o:lock v:ext="edit" text="t" shapetype="t"/>
             </v:shapetype>
-            <v:shape id="PowerPlusWaterMarkObject6398361" o:spid="_x0000_s1025" type="#_x0000_t136" style="position:absolute;margin-left:0;margin-top:0;width:544.3pt;height:15.1pt;rotation:315;z-index:-251657216;mso-position-horizontal:center;mso-position-horizontal-relative:margin;mso-position-vertical:center;mso-position-vertical-relative:margin" o:allowincell="f" fillcolor="#156082 [3204]" stroked="f">
+            <v:shape id="PowerPlusWaterMarkObject6398361" o:spid="_x0000_s1025" type="#_x0000_t136" style="position:absolute;margin-left:0;margin-top:0;width:544.3pt;height:15.1pt;rotation:315;z-index:-251658752;mso-position-horizontal:center;mso-position-horizontal-relative:margin;mso-position-vertical:center;mso-position-vertical-relative:margin" o:allowincell="f" fillcolor="#156082 [3204]" stroked="f">
               <v:fill opacity=".5"/>
               <v:textpath style="font-family:&quot;Times New Roman&quot;;font-size:1pt" string="#LAWAPEMERINTAHINDONESIAKORUPPENDINDASRAKYATINDONESIADENGANPENGETAHUAN"/>
               <w10:wrap anchorx="margin" anchory="margin"/>

</xml_diff>

<commit_message>
Samuel’s Irrational Theorym || (21:12 (W . I . B [Waktu Indonesia bagian Barat]), 04/12/2025), Batam, Kepulauan Riau, Indonesia || "Politeknik Negeri Batam for International Future" : For Your Goal Beyond Horizon || #PANJANGUMURPERJUANGANRAKYATINDONESIA #NOBLESNOINDONESIAYES #LAWANPEMERINTAHINDONESIAKORUPPENDINDASRAKYATINDONESIADENGANPENGETAHUAN
Samuel’s Irrational Theorym || (21:12 (W . I . B [Waktu Indonesia bagian Barat]), 04/12/2025), Batam, Kepulauan Riau, Indonesia || "Politeknik Negeri Batam for International Future" : For Your Goal Beyond Horizon || #PANJANGUMURPERJUANGANRAKYATINDONESIA #NOBLESNOINDONESIAYES #LAWANPEMERINTAHINDONESIAKORUPPENDINDASRAKYATINDONESIADENGANPENGETAHUAN
</commit_message>
<xml_diff>
--- a/Samuel’s Irrational Theorym.docx
+++ b/Samuel’s Irrational Theorym.docx
@@ -1545,7 +1545,7 @@
               <w:sz w:val="24"/>
               <w:szCs w:val="24"/>
             </w:rPr>
-            <m:t xml:space="preserve"> =1,</m:t>
+            <m:t xml:space="preserve"> =</m:t>
           </m:r>
           <m:r>
             <w:rPr>
@@ -1553,7 +1553,23 @@
               <w:sz w:val="24"/>
               <w:szCs w:val="24"/>
             </w:rPr>
-            <m:t>1609418</m:t>
+            <m:t>1</m:t>
+          </m:r>
+          <m:r>
+            <w:rPr>
+              <w:rFonts w:ascii="Cambria Math" w:hAnsi="Cambria Math" w:cs="Times New Roman"/>
+              <w:sz w:val="24"/>
+              <w:szCs w:val="24"/>
+            </w:rPr>
+            <m:t>,</m:t>
+          </m:r>
+          <m:r>
+            <w:rPr>
+              <w:rFonts w:ascii="Cambria Math" w:hAnsi="Cambria Math" w:cs="Times New Roman"/>
+              <w:sz w:val="24"/>
+              <w:szCs w:val="24"/>
+            </w:rPr>
+            <m:t>1609418026375695</m:t>
           </m:r>
         </m:oMath>
       </m:oMathPara>
@@ -1655,7 +1671,23 @@
               <w:sz w:val="24"/>
               <w:szCs w:val="24"/>
             </w:rPr>
-            <m:t>1,1609418</m:t>
+            <m:t>1</m:t>
+          </m:r>
+          <m:r>
+            <w:rPr>
+              <w:rFonts w:ascii="Cambria Math" w:hAnsi="Cambria Math" w:cs="Times New Roman"/>
+              <w:sz w:val="24"/>
+              <w:szCs w:val="24"/>
+            </w:rPr>
+            <m:t>,</m:t>
+          </m:r>
+          <m:r>
+            <w:rPr>
+              <w:rFonts w:ascii="Cambria Math" w:hAnsi="Cambria Math" w:cs="Times New Roman"/>
+              <w:sz w:val="24"/>
+              <w:szCs w:val="24"/>
+            </w:rPr>
+            <m:t>1609418026375695</m:t>
           </m:r>
         </m:oMath>
       </m:oMathPara>
@@ -1708,14 +1740,32 @@
         </w:rPr>
         <w:t xml:space="preserve">“Irrational’s Variable values </w:t>
       </w:r>
-      <w:r>
-        <w:rPr>
-          <w:rFonts w:ascii="Times New Roman" w:eastAsiaTheme="minorEastAsia" w:hAnsi="Times New Roman" w:cs="Times New Roman"/>
-          <w:sz w:val="24"/>
-          <w:szCs w:val="24"/>
-        </w:rPr>
-        <w:t>1,001902109599711586673398673048</w:t>
-      </w:r>
+      <m:oMath>
+        <m:r>
+          <w:rPr>
+            <w:rFonts w:ascii="Cambria Math" w:hAnsi="Cambria Math" w:cs="Times New Roman"/>
+            <w:sz w:val="24"/>
+            <w:szCs w:val="24"/>
+          </w:rPr>
+          <m:t>1</m:t>
+        </m:r>
+        <m:r>
+          <w:rPr>
+            <w:rFonts w:ascii="Cambria Math" w:hAnsi="Cambria Math" w:cs="Times New Roman"/>
+            <w:sz w:val="24"/>
+            <w:szCs w:val="24"/>
+          </w:rPr>
+          <m:t>,</m:t>
+        </m:r>
+        <m:r>
+          <w:rPr>
+            <w:rFonts w:ascii="Cambria Math" w:hAnsi="Cambria Math" w:cs="Times New Roman"/>
+            <w:sz w:val="24"/>
+            <w:szCs w:val="24"/>
+          </w:rPr>
+          <m:t>1609418026375695</m:t>
+        </m:r>
+      </m:oMath>
       <w:r>
         <w:rPr>
           <w:rFonts w:ascii="Times New Roman" w:eastAsiaTheme="minorEastAsia" w:hAnsi="Times New Roman" w:cs="Times New Roman"/>
@@ -2625,7 +2675,6 @@
   <w:style w:type="character" w:default="1" w:styleId="FontParagrafDefault">
     <w:name w:val="Default Paragraph Font"/>
     <w:uiPriority w:val="1"/>
-    <w:semiHidden/>
     <w:unhideWhenUsed/>
   </w:style>
   <w:style w:type="table" w:default="1" w:styleId="TabelNormal">

</xml_diff>

<commit_message>
Samuel’s Irrational Theorym || (21:35 (W . I . B [Waktu Indonesia bagian Barat]), 04/12/2025), Batam, Kepulauan Riau, Indonesia || "Politeknik Negeri Batam for International Future" : For Your Goal Beyond Horizon || #PANJANGUMURPERJUANGANRAKYATINDONESIA #NOBLESNOINDONESIAYES #LAWANPEMERINTAHINDONESIAKORUPPENDINDASRAKYATINDONESIADENGANPENGETAHUAN
Samuel’s Irrational Theorym || (21:35 (W . I . B [Waktu Indonesia bagian Barat]), 04/12/2025), Batam, Kepulauan Riau, Indonesia || "Politeknik Negeri Batam for International Future" : For Your Goal Beyond Horizon || #PANJANGUMURPERJUANGANRAKYATINDONESIA #NOBLESNOINDONESIAYES #LAWANPEMERINTAHINDONESIAKORUPPENDINDASRAKYATINDONESIADENGANPENGETAHUAN
</commit_message>
<xml_diff>
--- a/Samuel’s Irrational Theorym.docx
+++ b/Samuel’s Irrational Theorym.docx
@@ -18,8 +18,18 @@
           <w:sz w:val="24"/>
           <w:szCs w:val="24"/>
         </w:rPr>
-        <w:t>Samuel’s Irrational Theorym</w:t>
+        <w:t xml:space="preserve">Samuel’s Irrational </w:t>
       </w:r>
+      <w:proofErr w:type="spellStart"/>
+      <w:r>
+        <w:rPr>
+          <w:rFonts w:ascii="Times New Roman" w:eastAsiaTheme="minorEastAsia" w:hAnsi="Times New Roman" w:cs="Times New Roman"/>
+          <w:sz w:val="24"/>
+          <w:szCs w:val="24"/>
+        </w:rPr>
+        <w:t>Theorym</w:t>
+      </w:r>
+      <w:proofErr w:type="spellEnd"/>
     </w:p>
     <w:p>
       <w:pPr>
@@ -32,6 +42,7 @@
           <w:lang w:val="id-ID"/>
         </w:rPr>
       </w:pPr>
+      <w:proofErr w:type="spellStart"/>
       <w:r>
         <w:rPr>
           <w:rFonts w:ascii="Times New Roman" w:eastAsiaTheme="minorEastAsia" w:hAnsi="Times New Roman" w:cs="Times New Roman"/>
@@ -39,7 +50,37 @@
           <w:szCs w:val="24"/>
           <w:lang w:val="id-ID"/>
         </w:rPr>
-        <w:t>by : Samuel Hasiholan Omega Purba, S. Tr. T.</w:t>
+        <w:t>by</w:t>
+      </w:r>
+      <w:proofErr w:type="spellEnd"/>
+      <w:r>
+        <w:rPr>
+          <w:rFonts w:ascii="Times New Roman" w:eastAsiaTheme="minorEastAsia" w:hAnsi="Times New Roman" w:cs="Times New Roman"/>
+          <w:sz w:val="24"/>
+          <w:szCs w:val="24"/>
+          <w:lang w:val="id-ID"/>
+        </w:rPr>
+        <w:t xml:space="preserve"> : Samuel Hasiholan Omega Purba, S. </w:t>
+      </w:r>
+      <w:proofErr w:type="spellStart"/>
+      <w:r>
+        <w:rPr>
+          <w:rFonts w:ascii="Times New Roman" w:eastAsiaTheme="minorEastAsia" w:hAnsi="Times New Roman" w:cs="Times New Roman"/>
+          <w:sz w:val="24"/>
+          <w:szCs w:val="24"/>
+          <w:lang w:val="id-ID"/>
+        </w:rPr>
+        <w:t>Tr</w:t>
+      </w:r>
+      <w:proofErr w:type="spellEnd"/>
+      <w:r>
+        <w:rPr>
+          <w:rFonts w:ascii="Times New Roman" w:eastAsiaTheme="minorEastAsia" w:hAnsi="Times New Roman" w:cs="Times New Roman"/>
+          <w:sz w:val="24"/>
+          <w:szCs w:val="24"/>
+          <w:lang w:val="id-ID"/>
+        </w:rPr>
+        <w:t>. T.</w:t>
       </w:r>
     </w:p>
     <w:p>
@@ -74,6 +115,7 @@
           <w:lang w:val="id-ID"/>
         </w:rPr>
       </w:pPr>
+      <w:proofErr w:type="spellStart"/>
       <w:r>
         <w:rPr>
           <w:rFonts w:ascii="Times New Roman" w:eastAsiaTheme="minorEastAsia" w:hAnsi="Times New Roman" w:cs="Times New Roman"/>
@@ -81,7 +123,17 @@
           <w:szCs w:val="24"/>
           <w:lang w:val="id-ID"/>
         </w:rPr>
-        <w:t>Prodi Teknik Robotika dan Kecerdasan buatan</w:t>
+        <w:t>Prodi</w:t>
+      </w:r>
+      <w:proofErr w:type="spellEnd"/>
+      <w:r>
+        <w:rPr>
+          <w:rFonts w:ascii="Times New Roman" w:eastAsiaTheme="minorEastAsia" w:hAnsi="Times New Roman" w:cs="Times New Roman"/>
+          <w:sz w:val="24"/>
+          <w:szCs w:val="24"/>
+          <w:lang w:val="id-ID"/>
+        </w:rPr>
+        <w:t xml:space="preserve"> Teknik Robotika dan Kecerdasan buatan</w:t>
       </w:r>
     </w:p>
     <w:p>
@@ -149,6 +201,14 @@
               </m:ctrlPr>
             </m:dPr>
             <m:e>
+              <m:r>
+                <w:rPr>
+                  <w:rFonts w:ascii="Cambria Math" w:hAnsi="Cambria Math" w:cs="Times New Roman"/>
+                  <w:sz w:val="24"/>
+                  <w:szCs w:val="24"/>
+                </w:rPr>
+                <m:t xml:space="preserve">6 × </m:t>
+              </m:r>
               <m:d>
                 <m:dPr>
                   <m:begChr m:val="{"/>
@@ -163,14 +223,6 @@
                   </m:ctrlPr>
                 </m:dPr>
                 <m:e>
-                  <m:r>
-                    <w:rPr>
-                      <w:rFonts w:ascii="Cambria Math" w:hAnsi="Cambria Math" w:cs="Times New Roman"/>
-                      <w:sz w:val="24"/>
-                      <w:szCs w:val="24"/>
-                    </w:rPr>
-                    <m:t xml:space="preserve">6 × </m:t>
-                  </m:r>
                   <m:d>
                     <m:dPr>
                       <m:ctrlPr>
@@ -193,16 +245,24 @@
                       </m:r>
                     </m:e>
                   </m:d>
+                  <m:r>
+                    <w:rPr>
+                      <w:rFonts w:ascii="Cambria Math" w:hAnsi="Cambria Math" w:cs="Times New Roman"/>
+                      <w:sz w:val="24"/>
+                      <w:szCs w:val="24"/>
+                    </w:rPr>
+                    <m:t xml:space="preserve"> </m:t>
+                  </m:r>
+                  <m:r>
+                    <w:rPr>
+                      <w:rFonts w:ascii="Cambria Math" w:hAnsi="Cambria Math" w:cs="Times New Roman"/>
+                      <w:sz w:val="24"/>
+                      <w:szCs w:val="24"/>
+                    </w:rPr>
+                    <m:t>- π</m:t>
+                  </m:r>
                 </m:e>
               </m:d>
-              <m:r>
-                <w:rPr>
-                  <w:rFonts w:ascii="Cambria Math" w:hAnsi="Cambria Math" w:cs="Times New Roman"/>
-                  <w:sz w:val="24"/>
-                  <w:szCs w:val="24"/>
-                </w:rPr>
-                <m:t>- π</m:t>
-              </m:r>
             </m:e>
           </m:d>
         </m:oMath>
@@ -252,6 +312,14 @@
               </m:ctrlPr>
             </m:dPr>
             <m:e>
+              <m:r>
+                <w:rPr>
+                  <w:rFonts w:ascii="Cambria Math" w:hAnsi="Cambria Math" w:cs="Times New Roman"/>
+                  <w:sz w:val="24"/>
+                  <w:szCs w:val="24"/>
+                </w:rPr>
+                <m:t>6 ×</m:t>
+              </m:r>
               <m:d>
                 <m:dPr>
                   <m:begChr m:val="{"/>
@@ -266,14 +334,6 @@
                   </m:ctrlPr>
                 </m:dPr>
                 <m:e>
-                  <m:r>
-                    <w:rPr>
-                      <w:rFonts w:ascii="Cambria Math" w:hAnsi="Cambria Math" w:cs="Times New Roman"/>
-                      <w:sz w:val="24"/>
-                      <w:szCs w:val="24"/>
-                    </w:rPr>
-                    <m:t xml:space="preserve">6 × </m:t>
-                  </m:r>
                   <m:d>
                     <m:dPr>
                       <m:ctrlPr>
@@ -334,16 +394,16 @@
                       </m:f>
                     </m:e>
                   </m:d>
+                  <m:r>
+                    <w:rPr>
+                      <w:rFonts w:ascii="Cambria Math" w:hAnsi="Cambria Math" w:cs="Times New Roman"/>
+                      <w:sz w:val="24"/>
+                      <w:szCs w:val="24"/>
+                    </w:rPr>
+                    <m:t>- π</m:t>
+                  </m:r>
                 </m:e>
               </m:d>
-              <m:r>
-                <w:rPr>
-                  <w:rFonts w:ascii="Cambria Math" w:hAnsi="Cambria Math" w:cs="Times New Roman"/>
-                  <w:sz w:val="24"/>
-                  <w:szCs w:val="24"/>
-                </w:rPr>
-                <m:t>- π</m:t>
-              </m:r>
             </m:e>
           </m:d>
         </m:oMath>
@@ -393,6 +453,14 @@
               </m:ctrlPr>
             </m:dPr>
             <m:e>
+              <m:r>
+                <w:rPr>
+                  <w:rFonts w:ascii="Cambria Math" w:hAnsi="Cambria Math" w:cs="Times New Roman"/>
+                  <w:sz w:val="24"/>
+                  <w:szCs w:val="24"/>
+                </w:rPr>
+                <m:t xml:space="preserve">6 × </m:t>
+              </m:r>
               <m:d>
                 <m:dPr>
                   <m:begChr m:val="{"/>
@@ -407,14 +475,6 @@
                   </m:ctrlPr>
                 </m:dPr>
                 <m:e>
-                  <m:r>
-                    <w:rPr>
-                      <w:rFonts w:ascii="Cambria Math" w:hAnsi="Cambria Math" w:cs="Times New Roman"/>
-                      <w:sz w:val="24"/>
-                      <w:szCs w:val="24"/>
-                    </w:rPr>
-                    <m:t xml:space="preserve">6 × </m:t>
-                  </m:r>
                   <m:d>
                     <m:dPr>
                       <m:ctrlPr>
@@ -461,16 +521,16 @@
                       </m:f>
                     </m:e>
                   </m:d>
+                  <m:r>
+                    <w:rPr>
+                      <w:rFonts w:ascii="Cambria Math" w:hAnsi="Cambria Math" w:cs="Times New Roman"/>
+                      <w:sz w:val="24"/>
+                      <w:szCs w:val="24"/>
+                    </w:rPr>
+                    <m:t>- π</m:t>
+                  </m:r>
                 </m:e>
               </m:d>
-              <m:r>
-                <w:rPr>
-                  <w:rFonts w:ascii="Cambria Math" w:hAnsi="Cambria Math" w:cs="Times New Roman"/>
-                  <w:sz w:val="24"/>
-                  <w:szCs w:val="24"/>
-                </w:rPr>
-                <m:t>- π</m:t>
-              </m:r>
             </m:e>
           </m:d>
         </m:oMath>
@@ -1713,14 +1773,26 @@
           <w:szCs w:val="24"/>
         </w:rPr>
       </w:pPr>
+      <w:proofErr w:type="spellStart"/>
+      <w:proofErr w:type="gramStart"/>
       <w:r>
         <w:rPr>
           <w:rFonts w:ascii="Times New Roman" w:eastAsiaTheme="minorEastAsia" w:hAnsi="Times New Roman" w:cs="Times New Roman"/>
           <w:sz w:val="24"/>
           <w:szCs w:val="24"/>
         </w:rPr>
-        <w:t>Conclution :</w:t>
+        <w:t>Conclution</w:t>
       </w:r>
+      <w:proofErr w:type="spellEnd"/>
+      <w:r>
+        <w:rPr>
+          <w:rFonts w:ascii="Times New Roman" w:eastAsiaTheme="minorEastAsia" w:hAnsi="Times New Roman" w:cs="Times New Roman"/>
+          <w:sz w:val="24"/>
+          <w:szCs w:val="24"/>
+        </w:rPr>
+        <w:t xml:space="preserve"> :</w:t>
+      </w:r>
+      <w:proofErr w:type="gramEnd"/>
     </w:p>
     <w:p>
       <w:pPr>
@@ -1802,26 +1874,80 @@
           <w:sz w:val="24"/>
           <w:szCs w:val="24"/>
         </w:rPr>
-        <w:t>~ Samuel Hasiholan Omega Purba, S. Tr. T. ~</w:t>
+        <w:t xml:space="preserve">~ Samuel </w:t>
       </w:r>
-    </w:p>
-    <w:p>
-      <w:pPr>
-        <w:spacing w:line="360" w:lineRule="auto"/>
-        <w:jc w:val="center"/>
-        <w:rPr>
-          <w:rFonts w:ascii="Times New Roman" w:eastAsiaTheme="minorEastAsia" w:hAnsi="Times New Roman" w:cs="Times New Roman"/>
-          <w:sz w:val="24"/>
-          <w:szCs w:val="24"/>
-        </w:rPr>
-      </w:pPr>
+      <w:proofErr w:type="spellStart"/>
       <w:r>
         <w:rPr>
           <w:rFonts w:ascii="Times New Roman" w:eastAsiaTheme="minorEastAsia" w:hAnsi="Times New Roman" w:cs="Times New Roman"/>
           <w:sz w:val="24"/>
           <w:szCs w:val="24"/>
         </w:rPr>
-        <w:t>Bachelor of Robotic’s Technology and Artificial’s Inte</w:t>
+        <w:t>Hasiholan</w:t>
+      </w:r>
+      <w:proofErr w:type="spellEnd"/>
+      <w:r>
+        <w:rPr>
+          <w:rFonts w:ascii="Times New Roman" w:eastAsiaTheme="minorEastAsia" w:hAnsi="Times New Roman" w:cs="Times New Roman"/>
+          <w:sz w:val="24"/>
+          <w:szCs w:val="24"/>
+        </w:rPr>
+        <w:t xml:space="preserve"> Omega Purba, S. Tr. T. ~</w:t>
+      </w:r>
+    </w:p>
+    <w:p>
+      <w:pPr>
+        <w:spacing w:line="360" w:lineRule="auto"/>
+        <w:jc w:val="center"/>
+        <w:rPr>
+          <w:rFonts w:ascii="Times New Roman" w:eastAsiaTheme="minorEastAsia" w:hAnsi="Times New Roman" w:cs="Times New Roman"/>
+          <w:sz w:val="24"/>
+          <w:szCs w:val="24"/>
+        </w:rPr>
+      </w:pPr>
+      <w:r>
+        <w:rPr>
+          <w:rFonts w:ascii="Times New Roman" w:eastAsiaTheme="minorEastAsia" w:hAnsi="Times New Roman" w:cs="Times New Roman"/>
+          <w:sz w:val="24"/>
+          <w:szCs w:val="24"/>
+        </w:rPr>
+        <w:t xml:space="preserve">Bachelor of </w:t>
+      </w:r>
+      <w:proofErr w:type="spellStart"/>
+      <w:r>
+        <w:rPr>
+          <w:rFonts w:ascii="Times New Roman" w:eastAsiaTheme="minorEastAsia" w:hAnsi="Times New Roman" w:cs="Times New Roman"/>
+          <w:sz w:val="24"/>
+          <w:szCs w:val="24"/>
+        </w:rPr>
+        <w:t>Robotic’s</w:t>
+      </w:r>
+      <w:proofErr w:type="spellEnd"/>
+      <w:r>
+        <w:rPr>
+          <w:rFonts w:ascii="Times New Roman" w:eastAsiaTheme="minorEastAsia" w:hAnsi="Times New Roman" w:cs="Times New Roman"/>
+          <w:sz w:val="24"/>
+          <w:szCs w:val="24"/>
+        </w:rPr>
+        <w:t xml:space="preserve"> Technology and </w:t>
+      </w:r>
+      <w:proofErr w:type="spellStart"/>
+      <w:r>
+        <w:rPr>
+          <w:rFonts w:ascii="Times New Roman" w:eastAsiaTheme="minorEastAsia" w:hAnsi="Times New Roman" w:cs="Times New Roman"/>
+          <w:sz w:val="24"/>
+          <w:szCs w:val="24"/>
+        </w:rPr>
+        <w:t>Artificial’s</w:t>
+      </w:r>
+      <w:proofErr w:type="spellEnd"/>
+      <w:r>
+        <w:rPr>
+          <w:rFonts w:ascii="Times New Roman" w:eastAsiaTheme="minorEastAsia" w:hAnsi="Times New Roman" w:cs="Times New Roman"/>
+          <w:sz w:val="24"/>
+          <w:szCs w:val="24"/>
+        </w:rPr>
+        <w:t xml:space="preserve"> Inte</w:t>
       </w:r>
       <w:r>
         <w:rPr>
@@ -1842,13 +1968,51 @@
           <w:szCs w:val="24"/>
         </w:rPr>
       </w:pPr>
+      <w:proofErr w:type="gramStart"/>
       <w:r>
         <w:rPr>
           <w:rFonts w:ascii="Times New Roman" w:eastAsiaTheme="minorEastAsia" w:hAnsi="Times New Roman" w:cs="Times New Roman"/>
           <w:sz w:val="24"/>
           <w:szCs w:val="24"/>
         </w:rPr>
-        <w:t>[“ Politeknik Negeri Batam for International Future ”]</w:t>
+        <w:t xml:space="preserve">[“ </w:t>
+      </w:r>
+      <w:proofErr w:type="spellStart"/>
+      <w:r>
+        <w:rPr>
+          <w:rFonts w:ascii="Times New Roman" w:eastAsiaTheme="minorEastAsia" w:hAnsi="Times New Roman" w:cs="Times New Roman"/>
+          <w:sz w:val="24"/>
+          <w:szCs w:val="24"/>
+        </w:rPr>
+        <w:t>Politeknik</w:t>
+      </w:r>
+      <w:proofErr w:type="spellEnd"/>
+      <w:proofErr w:type="gramEnd"/>
+      <w:r>
+        <w:rPr>
+          <w:rFonts w:ascii="Times New Roman" w:eastAsiaTheme="minorEastAsia" w:hAnsi="Times New Roman" w:cs="Times New Roman"/>
+          <w:sz w:val="24"/>
+          <w:szCs w:val="24"/>
+        </w:rPr>
+        <w:t xml:space="preserve"> Negeri </w:t>
+      </w:r>
+      <w:proofErr w:type="spellStart"/>
+      <w:r>
+        <w:rPr>
+          <w:rFonts w:ascii="Times New Roman" w:eastAsiaTheme="minorEastAsia" w:hAnsi="Times New Roman" w:cs="Times New Roman"/>
+          <w:sz w:val="24"/>
+          <w:szCs w:val="24"/>
+        </w:rPr>
+        <w:t>Batam</w:t>
+      </w:r>
+      <w:proofErr w:type="spellEnd"/>
+      <w:r>
+        <w:rPr>
+          <w:rFonts w:ascii="Times New Roman" w:eastAsiaTheme="minorEastAsia" w:hAnsi="Times New Roman" w:cs="Times New Roman"/>
+          <w:sz w:val="24"/>
+          <w:szCs w:val="24"/>
+        </w:rPr>
+        <w:t xml:space="preserve"> for International Future ”]</w:t>
       </w:r>
     </w:p>
     <w:sectPr>

</xml_diff>

<commit_message>
Samuel’s Irrational Theorym || (22:03 (W . I . B [Waktu Indonesia bagian Barat]), 04/12/2025), Batam, Kepulauan Riau, Indonesia || "Politeknik Negeri Batam for International Future" : For Your Goal Beyond Horizon || #PANJANGUMURPERJUANGANRAKYATINDONESIA #NOBLESNOINDONESIAYES #LAWANPEMERINTAHINDONESIAKORUPPENDINDASRAKYATINDONESIADENGANPENGETAHUAN
Samuel’s Irrational Theorym || (22:03 (W . I . B [Waktu Indonesia bagian Barat]), 04/12/2025), Batam, Kepulauan Riau, Indonesia || "Politeknik Negeri Batam for International Future" : For Your Goal Beyond Horizon || #PANJANGUMURPERJUANGANRAKYATINDONESIA #NOBLESNOINDONESIAYES #LAWANPEMERINTAHINDONESIAKORUPPENDINDASRAKYATINDONESIADENGANPENGETAHUAN
</commit_message>
<xml_diff>
--- a/Samuel’s Irrational Theorym.docx
+++ b/Samuel’s Irrational Theorym.docx
@@ -1075,30 +1075,8 @@
                           <w:sz w:val="24"/>
                           <w:szCs w:val="24"/>
                         </w:rPr>
-                        <m:t xml:space="preserve">24- </m:t>
+                        <m:t>13,714285714285714285714285714286</m:t>
                       </m:r>
-                      <m:d>
-                        <m:dPr>
-                          <m:ctrlPr>
-                            <w:rPr>
-                              <w:rFonts w:ascii="Cambria Math" w:hAnsi="Cambria Math" w:cs="Times New Roman"/>
-                              <w:i/>
-                              <w:sz w:val="24"/>
-                              <w:szCs w:val="24"/>
-                            </w:rPr>
-                          </m:ctrlPr>
-                        </m:dPr>
-                        <m:e>
-                          <m:r>
-                            <w:rPr>
-                              <w:rFonts w:ascii="Cambria Math" w:hAnsi="Cambria Math" w:cs="Times New Roman"/>
-                              <w:sz w:val="24"/>
-                              <w:szCs w:val="24"/>
-                            </w:rPr>
-                            <m:t>7 × π</m:t>
-                          </m:r>
-                        </m:e>
-                      </m:d>
                     </m:e>
                   </m:d>
                 </m:e>
@@ -1157,30 +1135,8 @@
                                   <w:sz w:val="24"/>
                                   <w:szCs w:val="24"/>
                                 </w:rPr>
-                                <m:t xml:space="preserve">24- </m:t>
+                                <m:t>13,714285714285714285714285714286</m:t>
                               </m:r>
-                              <m:d>
-                                <m:dPr>
-                                  <m:ctrlPr>
-                                    <w:rPr>
-                                      <w:rFonts w:ascii="Cambria Math" w:hAnsi="Cambria Math" w:cs="Times New Roman"/>
-                                      <w:i/>
-                                      <w:sz w:val="24"/>
-                                      <w:szCs w:val="24"/>
-                                    </w:rPr>
-                                  </m:ctrlPr>
-                                </m:dPr>
-                                <m:e>
-                                  <m:r>
-                                    <w:rPr>
-                                      <w:rFonts w:ascii="Cambria Math" w:hAnsi="Cambria Math" w:cs="Times New Roman"/>
-                                      <w:sz w:val="24"/>
-                                      <w:szCs w:val="24"/>
-                                    </w:rPr>
-                                    <m:t>7 × π</m:t>
-                                  </m:r>
-                                </m:e>
-                              </m:d>
                             </m:e>
                           </m:d>
                         </m:den>
@@ -1292,7 +1248,7 @@
                           <w:sz w:val="24"/>
                           <w:szCs w:val="24"/>
                         </w:rPr>
-                        <m:t>17 + π</m:t>
+                        <m:t>13,714285714285714285714285714286</m:t>
                       </m:r>
                     </m:e>
                   </m:d>
@@ -1340,7 +1296,7 @@
                                   <w:sz w:val="24"/>
                                   <w:szCs w:val="24"/>
                                 </w:rPr>
-                                <m:t>17 + π</m:t>
+                                <m:t>13,714285714285714285714285714286</m:t>
                               </m:r>
                             </m:e>
                           </m:d>
@@ -1514,7 +1470,7 @@
                               <w:sz w:val="24"/>
                               <w:szCs w:val="24"/>
                             </w:rPr>
-                            <m:t>17 + π</m:t>
+                            <m:t>13,714285714285714285714285714286</m:t>
                           </m:r>
                         </m:e>
                       </m:d>
@@ -1538,7 +1494,7 @@
                               <w:sz w:val="24"/>
                               <w:szCs w:val="24"/>
                             </w:rPr>
-                            <m:t>17 + π</m:t>
+                            <m:t>13,714285714285714285714285714286</m:t>
                           </m:r>
                         </m:e>
                       </m:d>
@@ -1629,7 +1585,7 @@
               <w:sz w:val="24"/>
               <w:szCs w:val="24"/>
             </w:rPr>
-            <m:t>1609418026375695</m:t>
+            <m:t>210203442335753</m:t>
           </m:r>
         </m:oMath>
       </m:oMathPara>
@@ -1739,15 +1695,7 @@
               <w:sz w:val="24"/>
               <w:szCs w:val="24"/>
             </w:rPr>
-            <m:t>,</m:t>
-          </m:r>
-          <m:r>
-            <w:rPr>
-              <w:rFonts w:ascii="Cambria Math" w:hAnsi="Cambria Math" w:cs="Times New Roman"/>
-              <w:sz w:val="24"/>
-              <w:szCs w:val="24"/>
-            </w:rPr>
-            <m:t>1609418026375695</m:t>
+            <m:t>,210203442335753</m:t>
           </m:r>
         </m:oMath>
       </m:oMathPara>
@@ -1827,15 +1775,7 @@
             <w:sz w:val="24"/>
             <w:szCs w:val="24"/>
           </w:rPr>
-          <m:t>,</m:t>
-        </m:r>
-        <m:r>
-          <w:rPr>
-            <w:rFonts w:ascii="Cambria Math" w:hAnsi="Cambria Math" w:cs="Times New Roman"/>
-            <w:sz w:val="24"/>
-            <w:szCs w:val="24"/>
-          </w:rPr>
-          <m:t>1609418026375695</m:t>
+          <m:t>,210203442335753</m:t>
         </m:r>
       </m:oMath>
       <w:r>
@@ -2012,7 +1952,23 @@
           <w:sz w:val="24"/>
           <w:szCs w:val="24"/>
         </w:rPr>
-        <w:t xml:space="preserve"> for International Future ”]</w:t>
+        <w:t xml:space="preserve"> for International Future</w:t>
+      </w:r>
+      <w:r>
+        <w:rPr>
+          <w:rFonts w:ascii="Times New Roman" w:eastAsiaTheme="minorEastAsia" w:hAnsi="Times New Roman" w:cs="Times New Roman"/>
+          <w:sz w:val="24"/>
+          <w:szCs w:val="24"/>
+        </w:rPr>
+        <w:t xml:space="preserve"> </w:t>
+      </w:r>
+      <w:r>
+        <w:rPr>
+          <w:rFonts w:ascii="Times New Roman" w:eastAsiaTheme="minorEastAsia" w:hAnsi="Times New Roman" w:cs="Times New Roman"/>
+          <w:sz w:val="24"/>
+          <w:szCs w:val="24"/>
+        </w:rPr>
+        <w:t>”]</w:t>
       </w:r>
     </w:p>
     <w:sectPr>

</xml_diff>

<commit_message>
Samuel’s Irrational Theorym || (10:17 (W . I . B [Waktu Indonesia bagian Barat]), 05/12/2025), Batam, Kepulauan Riau, Indonesia || "Politeknik Negeri Batam for International Future" : For Your Goal Beyond Horizon || #PANJANGUMURPERJUANGANRAKYATINDONESIA #NOBLESNOINDONESIAYES #LAWANPEMERINTAHINDONESIAKORUPPENDINDASRAKYATINDONESIADENGANPENGETAHUAN
Samuel’s Irrational Theorym || (10:17 (W . I . B [Waktu Indonesia bagian Barat]), 05/12/2025), Batam, Kepulauan Riau, Indonesia || "Politeknik Negeri Batam for International Future" : For Your Goal Beyond Horizon || #PANJANGUMURPERJUANGANRAKYATINDONESIA #NOBLESNOINDONESIAYES #LAWANPEMERINTAHINDONESIAKORUPPENDINDASRAKYATINDONESIADENGANPENGETAHUAN
</commit_message>
<xml_diff>
--- a/Samuel’s Irrational Theorym.docx
+++ b/Samuel’s Irrational Theorym.docx
@@ -207,7 +207,7 @@
                   <w:sz w:val="24"/>
                   <w:szCs w:val="24"/>
                 </w:rPr>
-                <m:t xml:space="preserve">6 × </m:t>
+                <m:t xml:space="preserve">π - </m:t>
               </m:r>
               <m:d>
                 <m:dPr>
@@ -223,6 +223,14 @@
                   </m:ctrlPr>
                 </m:dPr>
                 <m:e>
+                  <m:r>
+                    <w:rPr>
+                      <w:rFonts w:ascii="Cambria Math" w:hAnsi="Cambria Math" w:cs="Times New Roman"/>
+                      <w:sz w:val="24"/>
+                      <w:szCs w:val="24"/>
+                    </w:rPr>
+                    <m:t xml:space="preserve">6 × </m:t>
+                  </m:r>
                   <m:d>
                     <m:dPr>
                       <m:ctrlPr>
@@ -245,22 +253,6 @@
                       </m:r>
                     </m:e>
                   </m:d>
-                  <m:r>
-                    <w:rPr>
-                      <w:rFonts w:ascii="Cambria Math" w:hAnsi="Cambria Math" w:cs="Times New Roman"/>
-                      <w:sz w:val="24"/>
-                      <w:szCs w:val="24"/>
-                    </w:rPr>
-                    <m:t xml:space="preserve"> </m:t>
-                  </m:r>
-                  <m:r>
-                    <w:rPr>
-                      <w:rFonts w:ascii="Cambria Math" w:hAnsi="Cambria Math" w:cs="Times New Roman"/>
-                      <w:sz w:val="24"/>
-                      <w:szCs w:val="24"/>
-                    </w:rPr>
-                    <m:t>- π</m:t>
-                  </m:r>
                 </m:e>
               </m:d>
             </m:e>
@@ -318,7 +310,7 @@
                   <w:sz w:val="24"/>
                   <w:szCs w:val="24"/>
                 </w:rPr>
-                <m:t>6 ×</m:t>
+                <m:t xml:space="preserve">π - </m:t>
               </m:r>
               <m:d>
                 <m:dPr>
@@ -334,6 +326,14 @@
                   </m:ctrlPr>
                 </m:dPr>
                 <m:e>
+                  <m:r>
+                    <w:rPr>
+                      <w:rFonts w:ascii="Cambria Math" w:hAnsi="Cambria Math" w:cs="Times New Roman"/>
+                      <w:sz w:val="24"/>
+                      <w:szCs w:val="24"/>
+                    </w:rPr>
+                    <m:t xml:space="preserve">6 × </m:t>
+                  </m:r>
                   <m:d>
                     <m:dPr>
                       <m:ctrlPr>
@@ -394,14 +394,6 @@
                       </m:f>
                     </m:e>
                   </m:d>
-                  <m:r>
-                    <w:rPr>
-                      <w:rFonts w:ascii="Cambria Math" w:hAnsi="Cambria Math" w:cs="Times New Roman"/>
-                      <w:sz w:val="24"/>
-                      <w:szCs w:val="24"/>
-                    </w:rPr>
-                    <m:t>- π</m:t>
-                  </m:r>
                 </m:e>
               </m:d>
             </m:e>
@@ -459,7 +451,7 @@
                   <w:sz w:val="24"/>
                   <w:szCs w:val="24"/>
                 </w:rPr>
-                <m:t xml:space="preserve">6 × </m:t>
+                <m:t xml:space="preserve">π - </m:t>
               </m:r>
               <m:d>
                 <m:dPr>
@@ -475,6 +467,14 @@
                   </m:ctrlPr>
                 </m:dPr>
                 <m:e>
+                  <m:r>
+                    <w:rPr>
+                      <w:rFonts w:ascii="Cambria Math" w:hAnsi="Cambria Math" w:cs="Times New Roman"/>
+                      <w:sz w:val="24"/>
+                      <w:szCs w:val="24"/>
+                    </w:rPr>
+                    <m:t xml:space="preserve">6 × </m:t>
+                  </m:r>
                   <m:d>
                     <m:dPr>
                       <m:ctrlPr>
@@ -521,14 +521,6 @@
                       </m:f>
                     </m:e>
                   </m:d>
-                  <m:r>
-                    <w:rPr>
-                      <w:rFonts w:ascii="Cambria Math" w:hAnsi="Cambria Math" w:cs="Times New Roman"/>
-                      <w:sz w:val="24"/>
-                      <w:szCs w:val="24"/>
-                    </w:rPr>
-                    <m:t>- π</m:t>
-                  </m:r>
                 </m:e>
               </m:d>
             </m:e>
@@ -1069,13 +1061,35 @@
                       </m:ctrlPr>
                     </m:dPr>
                     <m:e>
+                      <m:d>
+                        <m:dPr>
+                          <m:ctrlPr>
+                            <w:rPr>
+                              <w:rFonts w:ascii="Cambria Math" w:hAnsi="Cambria Math" w:cs="Times New Roman"/>
+                              <w:i/>
+                              <w:sz w:val="24"/>
+                              <w:szCs w:val="24"/>
+                            </w:rPr>
+                          </m:ctrlPr>
+                        </m:dPr>
+                        <m:e>
+                          <m:r>
+                            <w:rPr>
+                              <w:rFonts w:ascii="Cambria Math" w:hAnsi="Cambria Math" w:cs="Times New Roman"/>
+                              <w:sz w:val="24"/>
+                              <w:szCs w:val="24"/>
+                            </w:rPr>
+                            <m:t>2 + π</m:t>
+                          </m:r>
+                        </m:e>
+                      </m:d>
                       <m:r>
                         <w:rPr>
                           <w:rFonts w:ascii="Cambria Math" w:hAnsi="Cambria Math" w:cs="Times New Roman"/>
                           <w:sz w:val="24"/>
                           <w:szCs w:val="24"/>
                         </w:rPr>
-                        <m:t>13,714285714285714285714285714286</m:t>
+                        <m:t xml:space="preserve"> - π</m:t>
                       </m:r>
                     </m:e>
                   </m:d>
@@ -1129,13 +1143,35 @@
                               </m:ctrlPr>
                             </m:dPr>
                             <m:e>
+                              <m:d>
+                                <m:dPr>
+                                  <m:ctrlPr>
+                                    <w:rPr>
+                                      <w:rFonts w:ascii="Cambria Math" w:hAnsi="Cambria Math" w:cs="Times New Roman"/>
+                                      <w:i/>
+                                      <w:sz w:val="24"/>
+                                      <w:szCs w:val="24"/>
+                                    </w:rPr>
+                                  </m:ctrlPr>
+                                </m:dPr>
+                                <m:e>
+                                  <m:r>
+                                    <w:rPr>
+                                      <w:rFonts w:ascii="Cambria Math" w:hAnsi="Cambria Math" w:cs="Times New Roman"/>
+                                      <w:sz w:val="24"/>
+                                      <w:szCs w:val="24"/>
+                                    </w:rPr>
+                                    <m:t>2 + π</m:t>
+                                  </m:r>
+                                </m:e>
+                              </m:d>
                               <m:r>
                                 <w:rPr>
                                   <w:rFonts w:ascii="Cambria Math" w:hAnsi="Cambria Math" w:cs="Times New Roman"/>
                                   <w:sz w:val="24"/>
                                   <w:szCs w:val="24"/>
                                 </w:rPr>
-                                <m:t>13,714285714285714285714285714286</m:t>
+                                <m:t xml:space="preserve"> - π</m:t>
                               </m:r>
                             </m:e>
                           </m:d>
@@ -1232,6 +1268,8 @@
                 <m:e>
                   <m:d>
                     <m:dPr>
+                      <m:begChr m:val="{"/>
+                      <m:endChr m:val="}"/>
                       <m:ctrlPr>
                         <w:rPr>
                           <w:rFonts w:ascii="Cambria Math" w:hAnsi="Cambria Math" w:cs="Times New Roman"/>
@@ -1242,13 +1280,35 @@
                       </m:ctrlPr>
                     </m:dPr>
                     <m:e>
+                      <m:d>
+                        <m:dPr>
+                          <m:ctrlPr>
+                            <w:rPr>
+                              <w:rFonts w:ascii="Cambria Math" w:hAnsi="Cambria Math" w:cs="Times New Roman"/>
+                              <w:i/>
+                              <w:sz w:val="24"/>
+                              <w:szCs w:val="24"/>
+                            </w:rPr>
+                          </m:ctrlPr>
+                        </m:dPr>
+                        <m:e>
+                          <m:r>
+                            <w:rPr>
+                              <w:rFonts w:ascii="Cambria Math" w:hAnsi="Cambria Math" w:cs="Times New Roman"/>
+                              <w:sz w:val="24"/>
+                              <w:szCs w:val="24"/>
+                            </w:rPr>
+                            <m:t>2 + π</m:t>
+                          </m:r>
+                        </m:e>
+                      </m:d>
                       <m:r>
                         <w:rPr>
                           <w:rFonts w:ascii="Cambria Math" w:hAnsi="Cambria Math" w:cs="Times New Roman"/>
                           <w:sz w:val="24"/>
                           <w:szCs w:val="24"/>
                         </w:rPr>
-                        <m:t>13,714285714285714285714285714286</m:t>
+                        <m:t xml:space="preserve"> - π</m:t>
                       </m:r>
                     </m:e>
                   </m:d>
@@ -1280,6 +1340,8 @@
                         <m:e>
                           <m:d>
                             <m:dPr>
+                              <m:begChr m:val="{"/>
+                              <m:endChr m:val="}"/>
                               <m:ctrlPr>
                                 <w:rPr>
                                   <w:rFonts w:ascii="Cambria Math" w:hAnsi="Cambria Math" w:cs="Times New Roman"/>
@@ -1290,13 +1352,35 @@
                               </m:ctrlPr>
                             </m:dPr>
                             <m:e>
+                              <m:d>
+                                <m:dPr>
+                                  <m:ctrlPr>
+                                    <w:rPr>
+                                      <w:rFonts w:ascii="Cambria Math" w:hAnsi="Cambria Math" w:cs="Times New Roman"/>
+                                      <w:i/>
+                                      <w:sz w:val="24"/>
+                                      <w:szCs w:val="24"/>
+                                    </w:rPr>
+                                  </m:ctrlPr>
+                                </m:dPr>
+                                <m:e>
+                                  <m:r>
+                                    <w:rPr>
+                                      <w:rFonts w:ascii="Cambria Math" w:hAnsi="Cambria Math" w:cs="Times New Roman"/>
+                                      <w:sz w:val="24"/>
+                                      <w:szCs w:val="24"/>
+                                    </w:rPr>
+                                    <m:t>2 + π</m:t>
+                                  </m:r>
+                                </m:e>
+                              </m:d>
                               <m:r>
                                 <w:rPr>
                                   <w:rFonts w:ascii="Cambria Math" w:hAnsi="Cambria Math" w:cs="Times New Roman"/>
                                   <w:sz w:val="24"/>
                                   <w:szCs w:val="24"/>
                                 </w:rPr>
-                                <m:t>13,714285714285714285714285714286</m:t>
+                                <m:t xml:space="preserve"> - π</m:t>
                               </m:r>
                             </m:e>
                           </m:d>
@@ -1454,6 +1538,8 @@
                     <m:e>
                       <m:d>
                         <m:dPr>
+                          <m:begChr m:val="{"/>
+                          <m:endChr m:val="}"/>
                           <m:ctrlPr>
                             <w:rPr>
                               <w:rFonts w:ascii="Cambria Math" w:hAnsi="Cambria Math" w:cs="Times New Roman"/>
@@ -1464,13 +1550,35 @@
                           </m:ctrlPr>
                         </m:dPr>
                         <m:e>
+                          <m:d>
+                            <m:dPr>
+                              <m:ctrlPr>
+                                <w:rPr>
+                                  <w:rFonts w:ascii="Cambria Math" w:hAnsi="Cambria Math" w:cs="Times New Roman"/>
+                                  <w:i/>
+                                  <w:sz w:val="24"/>
+                                  <w:szCs w:val="24"/>
+                                </w:rPr>
+                              </m:ctrlPr>
+                            </m:dPr>
+                            <m:e>
+                              <m:r>
+                                <w:rPr>
+                                  <w:rFonts w:ascii="Cambria Math" w:hAnsi="Cambria Math" w:cs="Times New Roman"/>
+                                  <w:sz w:val="24"/>
+                                  <w:szCs w:val="24"/>
+                                </w:rPr>
+                                <m:t>2 + π</m:t>
+                              </m:r>
+                            </m:e>
+                          </m:d>
                           <m:r>
                             <w:rPr>
                               <w:rFonts w:ascii="Cambria Math" w:hAnsi="Cambria Math" w:cs="Times New Roman"/>
                               <w:sz w:val="24"/>
                               <w:szCs w:val="24"/>
                             </w:rPr>
-                            <m:t>13,714285714285714285714285714286</m:t>
+                            <m:t xml:space="preserve"> - π</m:t>
                           </m:r>
                         </m:e>
                       </m:d>
@@ -1478,6 +1586,8 @@
                     <m:sup>
                       <m:d>
                         <m:dPr>
+                          <m:begChr m:val="{"/>
+                          <m:endChr m:val="}"/>
                           <m:ctrlPr>
                             <w:rPr>
                               <w:rFonts w:ascii="Cambria Math" w:hAnsi="Cambria Math" w:cs="Times New Roman"/>
@@ -1488,13 +1598,35 @@
                           </m:ctrlPr>
                         </m:dPr>
                         <m:e>
+                          <m:d>
+                            <m:dPr>
+                              <m:ctrlPr>
+                                <w:rPr>
+                                  <w:rFonts w:ascii="Cambria Math" w:hAnsi="Cambria Math" w:cs="Times New Roman"/>
+                                  <w:i/>
+                                  <w:sz w:val="24"/>
+                                  <w:szCs w:val="24"/>
+                                </w:rPr>
+                              </m:ctrlPr>
+                            </m:dPr>
+                            <m:e>
+                              <m:r>
+                                <w:rPr>
+                                  <w:rFonts w:ascii="Cambria Math" w:hAnsi="Cambria Math" w:cs="Times New Roman"/>
+                                  <w:sz w:val="24"/>
+                                  <w:szCs w:val="24"/>
+                                </w:rPr>
+                                <m:t>2 + π</m:t>
+                              </m:r>
+                            </m:e>
+                          </m:d>
                           <m:r>
                             <w:rPr>
                               <w:rFonts w:ascii="Cambria Math" w:hAnsi="Cambria Math" w:cs="Times New Roman"/>
                               <w:sz w:val="24"/>
                               <w:szCs w:val="24"/>
                             </w:rPr>
-                            <m:t>13,714285714285714285714285714286</m:t>
+                            <m:t xml:space="preserve"> - π</m:t>
                           </m:r>
                         </m:e>
                       </m:d>
@@ -1563,30 +1695,342 @@
             </w:rPr>
             <m:t xml:space="preserve"> =</m:t>
           </m:r>
+          <m:d>
+            <m:dPr>
+              <m:ctrlPr>
+                <w:rPr>
+                  <w:rFonts w:ascii="Cambria Math" w:hAnsi="Cambria Math" w:cs="Times New Roman"/>
+                  <w:i/>
+                  <w:sz w:val="24"/>
+                  <w:szCs w:val="24"/>
+                </w:rPr>
+              </m:ctrlPr>
+            </m:dPr>
+            <m:e>
+              <m:sPre>
+                <m:sPrePr>
+                  <m:ctrlPr>
+                    <w:rPr>
+                      <w:rFonts w:ascii="Cambria Math" w:hAnsi="Cambria Math" w:cs="Times New Roman"/>
+                      <w:i/>
+                      <w:sz w:val="24"/>
+                      <w:szCs w:val="24"/>
+                    </w:rPr>
+                  </m:ctrlPr>
+                </m:sPrePr>
+                <m:sub/>
+                <m:sup>
+                  <m:d>
+                    <m:dPr>
+                      <m:ctrlPr>
+                        <w:rPr>
+                          <w:rFonts w:ascii="Cambria Math" w:hAnsi="Cambria Math" w:cs="Times New Roman"/>
+                          <w:i/>
+                          <w:sz w:val="24"/>
+                          <w:szCs w:val="24"/>
+                        </w:rPr>
+                      </m:ctrlPr>
+                    </m:dPr>
+                    <m:e>
+                      <m:r>
+                        <w:rPr>
+                          <w:rFonts w:ascii="Cambria Math" w:hAnsi="Cambria Math" w:cs="Times New Roman"/>
+                          <w:sz w:val="24"/>
+                          <w:szCs w:val="24"/>
+                        </w:rPr>
+                        <m:t xml:space="preserve">-1 </m:t>
+                      </m:r>
+                    </m:e>
+                  </m:d>
+                </m:sup>
+                <m:e>
+                  <m:sSup>
+                    <m:sSupPr>
+                      <m:ctrlPr>
+                        <w:rPr>
+                          <w:rFonts w:ascii="Cambria Math" w:hAnsi="Cambria Math" w:cs="Times New Roman"/>
+                          <w:i/>
+                          <w:sz w:val="24"/>
+                          <w:szCs w:val="24"/>
+                        </w:rPr>
+                      </m:ctrlPr>
+                    </m:sSupPr>
+                    <m:e>
+                      <m:d>
+                        <m:dPr>
+                          <m:begChr m:val="{"/>
+                          <m:endChr m:val="}"/>
+                          <m:ctrlPr>
+                            <w:rPr>
+                              <w:rFonts w:ascii="Cambria Math" w:hAnsi="Cambria Math" w:cs="Times New Roman"/>
+                              <w:i/>
+                              <w:sz w:val="24"/>
+                              <w:szCs w:val="24"/>
+                            </w:rPr>
+                          </m:ctrlPr>
+                        </m:dPr>
+                        <m:e>
+                          <m:d>
+                            <m:dPr>
+                              <m:ctrlPr>
+                                <w:rPr>
+                                  <w:rFonts w:ascii="Cambria Math" w:hAnsi="Cambria Math" w:cs="Times New Roman"/>
+                                  <w:i/>
+                                  <w:sz w:val="24"/>
+                                  <w:szCs w:val="24"/>
+                                </w:rPr>
+                              </m:ctrlPr>
+                            </m:dPr>
+                            <m:e>
+                              <m:d>
+                                <m:dPr>
+                                  <m:ctrlPr>
+                                    <w:rPr>
+                                      <w:rFonts w:ascii="Cambria Math" w:hAnsi="Cambria Math" w:cs="Times New Roman"/>
+                                      <w:i/>
+                                      <w:sz w:val="24"/>
+                                      <w:szCs w:val="24"/>
+                                    </w:rPr>
+                                  </m:ctrlPr>
+                                </m:dPr>
+                                <m:e>
+                                  <m:r>
+                                    <w:rPr>
+                                      <w:rFonts w:ascii="Cambria Math" w:hAnsi="Cambria Math" w:cs="Times New Roman"/>
+                                      <w:sz w:val="24"/>
+                                      <w:szCs w:val="24"/>
+                                    </w:rPr>
+                                    <m:t>f</m:t>
+                                  </m:r>
+                                  <m:d>
+                                    <m:dPr>
+                                      <m:ctrlPr>
+                                        <w:rPr>
+                                          <w:rFonts w:ascii="Cambria Math" w:hAnsi="Cambria Math" w:cs="Times New Roman"/>
+                                          <w:i/>
+                                          <w:sz w:val="24"/>
+                                          <w:szCs w:val="24"/>
+                                        </w:rPr>
+                                      </m:ctrlPr>
+                                    </m:dPr>
+                                    <m:e>
+                                      <m:r>
+                                        <w:rPr>
+                                          <w:rFonts w:ascii="Cambria Math" w:hAnsi="Cambria Math" w:cs="Times New Roman"/>
+                                          <w:sz w:val="24"/>
+                                          <w:szCs w:val="24"/>
+                                        </w:rPr>
+                                        <m:t xml:space="preserve"> -Omega </m:t>
+                                      </m:r>
+                                    </m:e>
+                                  </m:d>
+                                </m:e>
+                              </m:d>
+                              <m:r>
+                                <w:rPr>
+                                  <w:rFonts w:ascii="Cambria Math" w:hAnsi="Cambria Math" w:cs="Times New Roman"/>
+                                  <w:sz w:val="24"/>
+                                  <w:szCs w:val="24"/>
+                                </w:rPr>
+                                <m:t xml:space="preserve"> + π</m:t>
+                              </m:r>
+                            </m:e>
+                          </m:d>
+                          <m:r>
+                            <w:rPr>
+                              <w:rFonts w:ascii="Cambria Math" w:hAnsi="Cambria Math" w:cs="Times New Roman"/>
+                              <w:sz w:val="24"/>
+                              <w:szCs w:val="24"/>
+                            </w:rPr>
+                            <m:t xml:space="preserve"> - π</m:t>
+                          </m:r>
+                        </m:e>
+                      </m:d>
+                    </m:e>
+                    <m:sup>
+                      <m:d>
+                        <m:dPr>
+                          <m:begChr m:val="{"/>
+                          <m:endChr m:val="}"/>
+                          <m:ctrlPr>
+                            <w:rPr>
+                              <w:rFonts w:ascii="Cambria Math" w:hAnsi="Cambria Math" w:cs="Times New Roman"/>
+                              <w:i/>
+                              <w:sz w:val="24"/>
+                              <w:szCs w:val="24"/>
+                            </w:rPr>
+                          </m:ctrlPr>
+                        </m:dPr>
+                        <m:e>
+                          <m:d>
+                            <m:dPr>
+                              <m:ctrlPr>
+                                <w:rPr>
+                                  <w:rFonts w:ascii="Cambria Math" w:hAnsi="Cambria Math" w:cs="Times New Roman"/>
+                                  <w:i/>
+                                  <w:sz w:val="24"/>
+                                  <w:szCs w:val="24"/>
+                                </w:rPr>
+                              </m:ctrlPr>
+                            </m:dPr>
+                            <m:e>
+                              <m:r>
+                                <w:rPr>
+                                  <w:rFonts w:ascii="Cambria Math" w:hAnsi="Cambria Math" w:cs="Times New Roman"/>
+                                  <w:sz w:val="24"/>
+                                  <w:szCs w:val="24"/>
+                                </w:rPr>
+                                <m:t>f</m:t>
+                              </m:r>
+                              <m:d>
+                                <m:dPr>
+                                  <m:ctrlPr>
+                                    <w:rPr>
+                                      <w:rFonts w:ascii="Cambria Math" w:hAnsi="Cambria Math" w:cs="Times New Roman"/>
+                                      <w:i/>
+                                      <w:sz w:val="24"/>
+                                      <w:szCs w:val="24"/>
+                                    </w:rPr>
+                                  </m:ctrlPr>
+                                </m:dPr>
+                                <m:e>
+                                  <m:r>
+                                    <w:rPr>
+                                      <w:rFonts w:ascii="Cambria Math" w:hAnsi="Cambria Math" w:cs="Times New Roman"/>
+                                      <w:sz w:val="24"/>
+                                      <w:szCs w:val="24"/>
+                                    </w:rPr>
+                                    <m:t xml:space="preserve"> -Omega </m:t>
+                                  </m:r>
+                                </m:e>
+                              </m:d>
+                              <m:r>
+                                <w:rPr>
+                                  <w:rFonts w:ascii="Cambria Math" w:hAnsi="Cambria Math" w:cs="Times New Roman"/>
+                                  <w:sz w:val="24"/>
+                                  <w:szCs w:val="24"/>
+                                </w:rPr>
+                                <m:t xml:space="preserve"> + π</m:t>
+                              </m:r>
+                            </m:e>
+                          </m:d>
+                          <m:r>
+                            <w:rPr>
+                              <w:rFonts w:ascii="Cambria Math" w:hAnsi="Cambria Math" w:cs="Times New Roman"/>
+                              <w:sz w:val="24"/>
+                              <w:szCs w:val="24"/>
+                            </w:rPr>
+                            <m:t xml:space="preserve"> - π</m:t>
+                          </m:r>
+                        </m:e>
+                      </m:d>
+                    </m:sup>
+                  </m:sSup>
+                </m:e>
+              </m:sPre>
+            </m:e>
+          </m:d>
+        </m:oMath>
+      </m:oMathPara>
+    </w:p>
+    <w:p>
+      <w:pPr>
+        <w:spacing w:line="360" w:lineRule="auto"/>
+        <w:jc w:val="center"/>
+        <w:rPr>
+          <w:rFonts w:ascii="Times New Roman" w:eastAsiaTheme="minorEastAsia" w:hAnsi="Times New Roman" w:cs="Times New Roman"/>
+          <w:sz w:val="24"/>
+          <w:szCs w:val="24"/>
+          <w:lang w:val="id-ID"/>
+        </w:rPr>
+      </w:pPr>
+    </w:p>
+    <w:p>
+      <w:pPr>
+        <w:spacing w:line="360" w:lineRule="auto"/>
+        <w:jc w:val="center"/>
+        <w:rPr>
+          <w:rFonts w:ascii="Times New Roman" w:eastAsiaTheme="minorEastAsia" w:hAnsi="Times New Roman" w:cs="Times New Roman"/>
+          <w:sz w:val="24"/>
+          <w:szCs w:val="24"/>
+        </w:rPr>
+      </w:pPr>
+      <m:oMathPara>
+        <m:oMath>
+          <m:d>
+            <m:dPr>
+              <m:ctrlPr>
+                <w:rPr>
+                  <w:rFonts w:ascii="Cambria Math" w:hAnsi="Cambria Math" w:cs="Times New Roman"/>
+                  <w:i/>
+                  <w:sz w:val="24"/>
+                  <w:szCs w:val="24"/>
+                </w:rPr>
+              </m:ctrlPr>
+            </m:dPr>
+            <m:e>
+              <m:r>
+                <w:rPr>
+                  <w:rFonts w:ascii="Cambria Math" w:hAnsi="Cambria Math" w:cs="Times New Roman"/>
+                  <w:sz w:val="24"/>
+                  <w:szCs w:val="24"/>
+                </w:rPr>
+                <m:t>f</m:t>
+              </m:r>
+              <m:d>
+                <m:dPr>
+                  <m:ctrlPr>
+                    <w:rPr>
+                      <w:rFonts w:ascii="Cambria Math" w:hAnsi="Cambria Math" w:cs="Times New Roman"/>
+                      <w:i/>
+                      <w:sz w:val="24"/>
+                      <w:szCs w:val="24"/>
+                    </w:rPr>
+                  </m:ctrlPr>
+                </m:dPr>
+                <m:e>
+                  <m:r>
+                    <w:rPr>
+                      <w:rFonts w:ascii="Cambria Math" w:hAnsi="Cambria Math" w:cs="Times New Roman"/>
+                      <w:sz w:val="24"/>
+                      <w:szCs w:val="24"/>
+                    </w:rPr>
+                    <m:t xml:space="preserve"> -Omega </m:t>
+                  </m:r>
+                </m:e>
+              </m:d>
+            </m:e>
+          </m:d>
           <m:r>
             <w:rPr>
               <w:rFonts w:ascii="Cambria Math" w:hAnsi="Cambria Math" w:cs="Times New Roman"/>
               <w:sz w:val="24"/>
               <w:szCs w:val="24"/>
             </w:rPr>
-            <m:t>1</m:t>
+            <m:t xml:space="preserve"> =</m:t>
           </m:r>
-          <m:r>
-            <w:rPr>
-              <w:rFonts w:ascii="Cambria Math" w:hAnsi="Cambria Math" w:cs="Times New Roman"/>
-              <w:sz w:val="24"/>
-              <w:szCs w:val="24"/>
-            </w:rPr>
-            <m:t>,</m:t>
-          </m:r>
-          <m:r>
-            <w:rPr>
-              <w:rFonts w:ascii="Cambria Math" w:hAnsi="Cambria Math" w:cs="Times New Roman"/>
-              <w:sz w:val="24"/>
-              <w:szCs w:val="24"/>
-            </w:rPr>
-            <m:t>210203442335753</m:t>
-          </m:r>
+          <m:d>
+            <m:dPr>
+              <m:ctrlPr>
+                <w:rPr>
+                  <w:rFonts w:ascii="Cambria Math" w:hAnsi="Cambria Math" w:cs="Times New Roman"/>
+                  <w:i/>
+                  <w:sz w:val="24"/>
+                  <w:szCs w:val="24"/>
+                </w:rPr>
+              </m:ctrlPr>
+            </m:dPr>
+            <m:e>
+              <m:r>
+                <w:rPr>
+                  <w:rFonts w:ascii="Cambria Math" w:hAnsi="Cambria Math" w:cs="Times New Roman"/>
+                  <w:sz w:val="24"/>
+                  <w:szCs w:val="24"/>
+                </w:rPr>
+                <m:t xml:space="preserve"> -Omega </m:t>
+              </m:r>
+            </m:e>
+          </m:d>
         </m:oMath>
       </m:oMathPara>
     </w:p>
@@ -1598,7 +2042,6 @@
           <w:rFonts w:ascii="Times New Roman" w:eastAsiaTheme="minorEastAsia" w:hAnsi="Times New Roman" w:cs="Times New Roman"/>
           <w:sz w:val="24"/>
           <w:szCs w:val="24"/>
-          <w:lang w:val="id-ID"/>
         </w:rPr>
       </w:pPr>
     </w:p>
@@ -1681,22 +2124,241 @@
             </w:rPr>
             <m:t xml:space="preserve">i = </m:t>
           </m:r>
-          <m:r>
-            <w:rPr>
-              <w:rFonts w:ascii="Cambria Math" w:hAnsi="Cambria Math" w:cs="Times New Roman"/>
-              <w:sz w:val="24"/>
-              <w:szCs w:val="24"/>
-            </w:rPr>
-            <m:t>1</m:t>
-          </m:r>
-          <m:r>
-            <w:rPr>
-              <w:rFonts w:ascii="Cambria Math" w:hAnsi="Cambria Math" w:cs="Times New Roman"/>
-              <w:sz w:val="24"/>
-              <w:szCs w:val="24"/>
-            </w:rPr>
-            <m:t>,210203442335753</m:t>
-          </m:r>
+          <m:d>
+            <m:dPr>
+              <m:ctrlPr>
+                <w:rPr>
+                  <w:rFonts w:ascii="Cambria Math" w:hAnsi="Cambria Math" w:cs="Times New Roman"/>
+                  <w:i/>
+                  <w:sz w:val="24"/>
+                  <w:szCs w:val="24"/>
+                </w:rPr>
+              </m:ctrlPr>
+            </m:dPr>
+            <m:e>
+              <m:sPre>
+                <m:sPrePr>
+                  <m:ctrlPr>
+                    <w:rPr>
+                      <w:rFonts w:ascii="Cambria Math" w:hAnsi="Cambria Math" w:cs="Times New Roman"/>
+                      <w:i/>
+                      <w:sz w:val="24"/>
+                      <w:szCs w:val="24"/>
+                    </w:rPr>
+                  </m:ctrlPr>
+                </m:sPrePr>
+                <m:sub/>
+                <m:sup>
+                  <m:d>
+                    <m:dPr>
+                      <m:ctrlPr>
+                        <w:rPr>
+                          <w:rFonts w:ascii="Cambria Math" w:hAnsi="Cambria Math" w:cs="Times New Roman"/>
+                          <w:i/>
+                          <w:sz w:val="24"/>
+                          <w:szCs w:val="24"/>
+                        </w:rPr>
+                      </m:ctrlPr>
+                    </m:dPr>
+                    <m:e>
+                      <m:r>
+                        <w:rPr>
+                          <w:rFonts w:ascii="Cambria Math" w:hAnsi="Cambria Math" w:cs="Times New Roman"/>
+                          <w:sz w:val="24"/>
+                          <w:szCs w:val="24"/>
+                        </w:rPr>
+                        <m:t xml:space="preserve">-1 </m:t>
+                      </m:r>
+                    </m:e>
+                  </m:d>
+                </m:sup>
+                <m:e>
+                  <m:sSup>
+                    <m:sSupPr>
+                      <m:ctrlPr>
+                        <w:rPr>
+                          <w:rFonts w:ascii="Cambria Math" w:hAnsi="Cambria Math" w:cs="Times New Roman"/>
+                          <w:i/>
+                          <w:sz w:val="24"/>
+                          <w:szCs w:val="24"/>
+                        </w:rPr>
+                      </m:ctrlPr>
+                    </m:sSupPr>
+                    <m:e>
+                      <m:d>
+                        <m:dPr>
+                          <m:begChr m:val="{"/>
+                          <m:endChr m:val="}"/>
+                          <m:ctrlPr>
+                            <w:rPr>
+                              <w:rFonts w:ascii="Cambria Math" w:hAnsi="Cambria Math" w:cs="Times New Roman"/>
+                              <w:i/>
+                              <w:sz w:val="24"/>
+                              <w:szCs w:val="24"/>
+                            </w:rPr>
+                          </m:ctrlPr>
+                        </m:dPr>
+                        <m:e>
+                          <m:d>
+                            <m:dPr>
+                              <m:ctrlPr>
+                                <w:rPr>
+                                  <w:rFonts w:ascii="Cambria Math" w:hAnsi="Cambria Math" w:cs="Times New Roman"/>
+                                  <w:i/>
+                                  <w:sz w:val="24"/>
+                                  <w:szCs w:val="24"/>
+                                </w:rPr>
+                              </m:ctrlPr>
+                            </m:dPr>
+                            <m:e>
+                              <m:d>
+                                <m:dPr>
+                                  <m:ctrlPr>
+                                    <w:rPr>
+                                      <w:rFonts w:ascii="Cambria Math" w:hAnsi="Cambria Math" w:cs="Times New Roman"/>
+                                      <w:i/>
+                                      <w:sz w:val="24"/>
+                                      <w:szCs w:val="24"/>
+                                    </w:rPr>
+                                  </m:ctrlPr>
+                                </m:dPr>
+                                <m:e>
+                                  <m:r>
+                                    <w:rPr>
+                                      <w:rFonts w:ascii="Cambria Math" w:hAnsi="Cambria Math" w:cs="Times New Roman"/>
+                                      <w:sz w:val="24"/>
+                                      <w:szCs w:val="24"/>
+                                    </w:rPr>
+                                    <m:t>f</m:t>
+                                  </m:r>
+                                  <m:d>
+                                    <m:dPr>
+                                      <m:ctrlPr>
+                                        <w:rPr>
+                                          <w:rFonts w:ascii="Cambria Math" w:hAnsi="Cambria Math" w:cs="Times New Roman"/>
+                                          <w:i/>
+                                          <w:sz w:val="24"/>
+                                          <w:szCs w:val="24"/>
+                                        </w:rPr>
+                                      </m:ctrlPr>
+                                    </m:dPr>
+                                    <m:e>
+                                      <m:r>
+                                        <w:rPr>
+                                          <w:rFonts w:ascii="Cambria Math" w:hAnsi="Cambria Math" w:cs="Times New Roman"/>
+                                          <w:sz w:val="24"/>
+                                          <w:szCs w:val="24"/>
+                                        </w:rPr>
+                                        <m:t xml:space="preserve"> -Omega </m:t>
+                                      </m:r>
+                                    </m:e>
+                                  </m:d>
+                                </m:e>
+                              </m:d>
+                              <m:r>
+                                <w:rPr>
+                                  <w:rFonts w:ascii="Cambria Math" w:hAnsi="Cambria Math" w:cs="Times New Roman"/>
+                                  <w:sz w:val="24"/>
+                                  <w:szCs w:val="24"/>
+                                </w:rPr>
+                                <m:t xml:space="preserve"> + π</m:t>
+                              </m:r>
+                            </m:e>
+                          </m:d>
+                          <m:r>
+                            <w:rPr>
+                              <w:rFonts w:ascii="Cambria Math" w:hAnsi="Cambria Math" w:cs="Times New Roman"/>
+                              <w:sz w:val="24"/>
+                              <w:szCs w:val="24"/>
+                            </w:rPr>
+                            <m:t xml:space="preserve"> - π</m:t>
+                          </m:r>
+                        </m:e>
+                      </m:d>
+                    </m:e>
+                    <m:sup>
+                      <m:d>
+                        <m:dPr>
+                          <m:begChr m:val="{"/>
+                          <m:endChr m:val="}"/>
+                          <m:ctrlPr>
+                            <w:rPr>
+                              <w:rFonts w:ascii="Cambria Math" w:hAnsi="Cambria Math" w:cs="Times New Roman"/>
+                              <w:i/>
+                              <w:sz w:val="24"/>
+                              <w:szCs w:val="24"/>
+                            </w:rPr>
+                          </m:ctrlPr>
+                        </m:dPr>
+                        <m:e>
+                          <m:d>
+                            <m:dPr>
+                              <m:ctrlPr>
+                                <w:rPr>
+                                  <w:rFonts w:ascii="Cambria Math" w:hAnsi="Cambria Math" w:cs="Times New Roman"/>
+                                  <w:i/>
+                                  <w:sz w:val="24"/>
+                                  <w:szCs w:val="24"/>
+                                </w:rPr>
+                              </m:ctrlPr>
+                            </m:dPr>
+                            <m:e>
+                              <m:r>
+                                <w:rPr>
+                                  <w:rFonts w:ascii="Cambria Math" w:hAnsi="Cambria Math" w:cs="Times New Roman"/>
+                                  <w:sz w:val="24"/>
+                                  <w:szCs w:val="24"/>
+                                </w:rPr>
+                                <m:t>f</m:t>
+                              </m:r>
+                              <m:d>
+                                <m:dPr>
+                                  <m:ctrlPr>
+                                    <w:rPr>
+                                      <w:rFonts w:ascii="Cambria Math" w:hAnsi="Cambria Math" w:cs="Times New Roman"/>
+                                      <w:i/>
+                                      <w:sz w:val="24"/>
+                                      <w:szCs w:val="24"/>
+                                    </w:rPr>
+                                  </m:ctrlPr>
+                                </m:dPr>
+                                <m:e>
+                                  <m:r>
+                                    <w:rPr>
+                                      <w:rFonts w:ascii="Cambria Math" w:hAnsi="Cambria Math" w:cs="Times New Roman"/>
+                                      <w:sz w:val="24"/>
+                                      <w:szCs w:val="24"/>
+                                    </w:rPr>
+                                    <m:t xml:space="preserve"> -Omega </m:t>
+                                  </m:r>
+                                </m:e>
+                              </m:d>
+                              <m:r>
+                                <w:rPr>
+                                  <w:rFonts w:ascii="Cambria Math" w:hAnsi="Cambria Math" w:cs="Times New Roman"/>
+                                  <w:sz w:val="24"/>
+                                  <w:szCs w:val="24"/>
+                                </w:rPr>
+                                <m:t xml:space="preserve"> + π</m:t>
+                              </m:r>
+                            </m:e>
+                          </m:d>
+                          <m:r>
+                            <w:rPr>
+                              <w:rFonts w:ascii="Cambria Math" w:hAnsi="Cambria Math" w:cs="Times New Roman"/>
+                              <w:sz w:val="24"/>
+                              <w:szCs w:val="24"/>
+                            </w:rPr>
+                            <m:t xml:space="preserve"> - π</m:t>
+                          </m:r>
+                        </m:e>
+                      </m:d>
+                    </m:sup>
+                  </m:sSup>
+                </m:e>
+              </m:sPre>
+            </m:e>
+          </m:d>
         </m:oMath>
       </m:oMathPara>
     </w:p>
@@ -1758,7 +2420,23 @@
           <w:sz w:val="24"/>
           <w:szCs w:val="24"/>
         </w:rPr>
-        <w:t xml:space="preserve">“Irrational’s Variable values </w:t>
+        <w:t>“Irrational’s Variable values</w:t>
+      </w:r>
+      <w:r>
+        <w:rPr>
+          <w:rFonts w:ascii="Times New Roman" w:eastAsiaTheme="minorEastAsia" w:hAnsi="Times New Roman" w:cs="Times New Roman"/>
+          <w:sz w:val="24"/>
+          <w:szCs w:val="24"/>
+        </w:rPr>
+        <w:t xml:space="preserve"> bigger than</w:t>
+      </w:r>
+      <w:r>
+        <w:rPr>
+          <w:rFonts w:ascii="Times New Roman" w:eastAsiaTheme="minorEastAsia" w:hAnsi="Times New Roman" w:cs="Times New Roman"/>
+          <w:sz w:val="24"/>
+          <w:szCs w:val="24"/>
+        </w:rPr>
+        <w:t xml:space="preserve"> </w:t>
       </w:r>
       <m:oMath>
         <m:r>
@@ -1775,7 +2453,15 @@
             <w:sz w:val="24"/>
             <w:szCs w:val="24"/>
           </w:rPr>
-          <m:t>,210203442335753</m:t>
+          <m:t>,</m:t>
+        </m:r>
+        <m:r>
+          <w:rPr>
+            <w:rFonts w:ascii="Cambria Math" w:hAnsi="Cambria Math" w:cs="Times New Roman"/>
+            <w:sz w:val="24"/>
+            <w:szCs w:val="24"/>
+          </w:rPr>
+          <m:t>1609418026375695</m:t>
         </m:r>
       </m:oMath>
       <w:r>
@@ -1915,6 +2601,7 @@
           <w:sz w:val="24"/>
           <w:szCs w:val="24"/>
         </w:rPr>
+        <w:lastRenderedPageBreak/>
         <w:t xml:space="preserve">[“ </w:t>
       </w:r>
       <w:proofErr w:type="spellStart"/>
@@ -1952,23 +2639,7 @@
           <w:sz w:val="24"/>
           <w:szCs w:val="24"/>
         </w:rPr>
-        <w:t xml:space="preserve"> for International Future</w:t>
-      </w:r>
-      <w:r>
-        <w:rPr>
-          <w:rFonts w:ascii="Times New Roman" w:eastAsiaTheme="minorEastAsia" w:hAnsi="Times New Roman" w:cs="Times New Roman"/>
-          <w:sz w:val="24"/>
-          <w:szCs w:val="24"/>
-        </w:rPr>
-        <w:t xml:space="preserve"> </w:t>
-      </w:r>
-      <w:r>
-        <w:rPr>
-          <w:rFonts w:ascii="Times New Roman" w:eastAsiaTheme="minorEastAsia" w:hAnsi="Times New Roman" w:cs="Times New Roman"/>
-          <w:sz w:val="24"/>
-          <w:szCs w:val="24"/>
-        </w:rPr>
-        <w:t>”]</w:t>
+        <w:t xml:space="preserve"> for International Future ”]</w:t>
       </w:r>
     </w:p>
     <w:sectPr>

</xml_diff>

<commit_message>
Samuel’s Irrational Theorym || (10:30 (W . I . B [Waktu Indonesia bagian Barat]), 04/12/2025), Batam, Kepulauan Riau, Indonesia || "Politeknik Negeri Batam for International Future" : For Your Goal Beyond Horizon || #PANJANGUMURPERJUANGANRAKYATINDONESIA #NOBLESNOINDONESIAYES #LAWANPEMERINTAHINDONESIAKORUPPENDINDASRAKYATINDONESIADENGANPENGETAHUAN
Samuel’s Irrational Theorym || (10:30 (W . I . B [Waktu Indonesia bagian Barat]), 04/12/2025), Batam, Kepulauan Riau, Indonesia || "Politeknik Negeri Batam for International Future" : For Your Goal Beyond Horizon || #PANJANGUMURPERJUANGANRAKYATINDONESIA #NOBLESNOINDONESIAYES #LAWANPEMERINTAHINDONESIAKORUPPENDINDASRAKYATINDONESIADENGANPENGETAHUAN
</commit_message>
<xml_diff>
--- a/Samuel’s Irrational Theorym.docx
+++ b/Samuel’s Irrational Theorym.docx
@@ -1758,8 +1758,6 @@
                     <m:e>
                       <m:d>
                         <m:dPr>
-                          <m:begChr m:val="{"/>
-                          <m:endChr m:val="}"/>
                           <m:ctrlPr>
                             <w:rPr>
                               <w:rFonts w:ascii="Cambria Math" w:hAnsi="Cambria Math" w:cs="Times New Roman"/>
@@ -1770,98 +1768,14 @@
                           </m:ctrlPr>
                         </m:dPr>
                         <m:e>
-                          <m:d>
-                            <m:dPr>
-                              <m:ctrlPr>
-                                <w:rPr>
-                                  <w:rFonts w:ascii="Cambria Math" w:hAnsi="Cambria Math" w:cs="Times New Roman"/>
-                                  <w:i/>
-                                  <w:sz w:val="24"/>
-                                  <w:szCs w:val="24"/>
-                                </w:rPr>
-                              </m:ctrlPr>
-                            </m:dPr>
-                            <m:e>
-                              <m:d>
-                                <m:dPr>
-                                  <m:ctrlPr>
-                                    <w:rPr>
-                                      <w:rFonts w:ascii="Cambria Math" w:hAnsi="Cambria Math" w:cs="Times New Roman"/>
-                                      <w:i/>
-                                      <w:sz w:val="24"/>
-                                      <w:szCs w:val="24"/>
-                                    </w:rPr>
-                                  </m:ctrlPr>
-                                </m:dPr>
-                                <m:e>
-                                  <m:r>
-                                    <w:rPr>
-                                      <w:rFonts w:ascii="Cambria Math" w:hAnsi="Cambria Math" w:cs="Times New Roman"/>
-                                      <w:sz w:val="24"/>
-                                      <w:szCs w:val="24"/>
-                                    </w:rPr>
-                                    <m:t>f</m:t>
-                                  </m:r>
-                                  <m:d>
-                                    <m:dPr>
-                                      <m:ctrlPr>
-                                        <w:rPr>
-                                          <w:rFonts w:ascii="Cambria Math" w:hAnsi="Cambria Math" w:cs="Times New Roman"/>
-                                          <w:i/>
-                                          <w:sz w:val="24"/>
-                                          <w:szCs w:val="24"/>
-                                        </w:rPr>
-                                      </m:ctrlPr>
-                                    </m:dPr>
-                                    <m:e>
-                                      <m:r>
-                                        <w:rPr>
-                                          <w:rFonts w:ascii="Cambria Math" w:hAnsi="Cambria Math" w:cs="Times New Roman"/>
-                                          <w:sz w:val="24"/>
-                                          <w:szCs w:val="24"/>
-                                        </w:rPr>
-                                        <m:t xml:space="preserve"> -Omega </m:t>
-                                      </m:r>
-                                    </m:e>
-                                  </m:d>
-                                </m:e>
-                              </m:d>
-                              <m:r>
-                                <w:rPr>
-                                  <w:rFonts w:ascii="Cambria Math" w:hAnsi="Cambria Math" w:cs="Times New Roman"/>
-                                  <w:sz w:val="24"/>
-                                  <w:szCs w:val="24"/>
-                                </w:rPr>
-                                <m:t xml:space="preserve"> + π</m:t>
-                              </m:r>
-                            </m:e>
-                          </m:d>
                           <m:r>
                             <w:rPr>
                               <w:rFonts w:ascii="Cambria Math" w:hAnsi="Cambria Math" w:cs="Times New Roman"/>
                               <w:sz w:val="24"/>
                               <w:szCs w:val="24"/>
                             </w:rPr>
-                            <m:t xml:space="preserve"> - π</m:t>
+                            <m:t>f</m:t>
                           </m:r>
-                        </m:e>
-                      </m:d>
-                    </m:e>
-                    <m:sup>
-                      <m:d>
-                        <m:dPr>
-                          <m:begChr m:val="{"/>
-                          <m:endChr m:val="}"/>
-                          <m:ctrlPr>
-                            <w:rPr>
-                              <w:rFonts w:ascii="Cambria Math" w:hAnsi="Cambria Math" w:cs="Times New Roman"/>
-                              <w:i/>
-                              <w:sz w:val="24"/>
-                              <w:szCs w:val="24"/>
-                            </w:rPr>
-                          </m:ctrlPr>
-                        </m:dPr>
-                        <m:e>
                           <m:d>
                             <m:dPr>
                               <m:ctrlPr>
@@ -1880,48 +1794,56 @@
                                   <w:sz w:val="24"/>
                                   <w:szCs w:val="24"/>
                                 </w:rPr>
-                                <m:t>f</m:t>
+                                <m:t xml:space="preserve"> -Omega </m:t>
                               </m:r>
-                              <m:d>
-                                <m:dPr>
-                                  <m:ctrlPr>
-                                    <w:rPr>
-                                      <w:rFonts w:ascii="Cambria Math" w:hAnsi="Cambria Math" w:cs="Times New Roman"/>
-                                      <w:i/>
-                                      <w:sz w:val="24"/>
-                                      <w:szCs w:val="24"/>
-                                    </w:rPr>
-                                  </m:ctrlPr>
-                                </m:dPr>
-                                <m:e>
-                                  <m:r>
-                                    <w:rPr>
-                                      <w:rFonts w:ascii="Cambria Math" w:hAnsi="Cambria Math" w:cs="Times New Roman"/>
-                                      <w:sz w:val="24"/>
-                                      <w:szCs w:val="24"/>
-                                    </w:rPr>
-                                    <m:t xml:space="preserve"> -Omega </m:t>
-                                  </m:r>
-                                </m:e>
-                              </m:d>
+                            </m:e>
+                          </m:d>
+                        </m:e>
+                      </m:d>
+                    </m:e>
+                    <m:sup>
+                      <m:d>
+                        <m:dPr>
+                          <m:ctrlPr>
+                            <w:rPr>
+                              <w:rFonts w:ascii="Cambria Math" w:hAnsi="Cambria Math" w:cs="Times New Roman"/>
+                              <w:i/>
+                              <w:sz w:val="24"/>
+                              <w:szCs w:val="24"/>
+                            </w:rPr>
+                          </m:ctrlPr>
+                        </m:dPr>
+                        <m:e>
+                          <m:r>
+                            <w:rPr>
+                              <w:rFonts w:ascii="Cambria Math" w:hAnsi="Cambria Math" w:cs="Times New Roman"/>
+                              <w:sz w:val="24"/>
+                              <w:szCs w:val="24"/>
+                            </w:rPr>
+                            <m:t>f</m:t>
+                          </m:r>
+                          <m:d>
+                            <m:dPr>
+                              <m:ctrlPr>
+                                <w:rPr>
+                                  <w:rFonts w:ascii="Cambria Math" w:hAnsi="Cambria Math" w:cs="Times New Roman"/>
+                                  <w:i/>
+                                  <w:sz w:val="24"/>
+                                  <w:szCs w:val="24"/>
+                                </w:rPr>
+                              </m:ctrlPr>
+                            </m:dPr>
+                            <m:e>
                               <m:r>
                                 <w:rPr>
                                   <w:rFonts w:ascii="Cambria Math" w:hAnsi="Cambria Math" w:cs="Times New Roman"/>
                                   <w:sz w:val="24"/>
                                   <w:szCs w:val="24"/>
                                 </w:rPr>
-                                <m:t xml:space="preserve"> + π</m:t>
+                                <m:t xml:space="preserve"> -Omega </m:t>
                               </m:r>
                             </m:e>
                           </m:d>
-                          <m:r>
-                            <w:rPr>
-                              <w:rFonts w:ascii="Cambria Math" w:hAnsi="Cambria Math" w:cs="Times New Roman"/>
-                              <w:sz w:val="24"/>
-                              <w:szCs w:val="24"/>
-                            </w:rPr>
-                            <m:t xml:space="preserve"> - π</m:t>
-                          </m:r>
                         </m:e>
                       </m:d>
                     </m:sup>
@@ -1957,57 +1879,13 @@
       </w:pPr>
       <m:oMathPara>
         <m:oMath>
-          <m:d>
-            <m:dPr>
-              <m:ctrlPr>
-                <w:rPr>
-                  <w:rFonts w:ascii="Cambria Math" w:hAnsi="Cambria Math" w:cs="Times New Roman"/>
-                  <w:i/>
-                  <w:sz w:val="24"/>
-                  <w:szCs w:val="24"/>
-                </w:rPr>
-              </m:ctrlPr>
-            </m:dPr>
-            <m:e>
-              <m:r>
-                <w:rPr>
-                  <w:rFonts w:ascii="Cambria Math" w:hAnsi="Cambria Math" w:cs="Times New Roman"/>
-                  <w:sz w:val="24"/>
-                  <w:szCs w:val="24"/>
-                </w:rPr>
-                <m:t>f</m:t>
-              </m:r>
-              <m:d>
-                <m:dPr>
-                  <m:ctrlPr>
-                    <w:rPr>
-                      <w:rFonts w:ascii="Cambria Math" w:hAnsi="Cambria Math" w:cs="Times New Roman"/>
-                      <w:i/>
-                      <w:sz w:val="24"/>
-                      <w:szCs w:val="24"/>
-                    </w:rPr>
-                  </m:ctrlPr>
-                </m:dPr>
-                <m:e>
-                  <m:r>
-                    <w:rPr>
-                      <w:rFonts w:ascii="Cambria Math" w:hAnsi="Cambria Math" w:cs="Times New Roman"/>
-                      <w:sz w:val="24"/>
-                      <w:szCs w:val="24"/>
-                    </w:rPr>
-                    <m:t xml:space="preserve"> -Omega </m:t>
-                  </m:r>
-                </m:e>
-              </m:d>
-            </m:e>
-          </m:d>
           <m:r>
             <w:rPr>
               <w:rFonts w:ascii="Cambria Math" w:hAnsi="Cambria Math" w:cs="Times New Roman"/>
               <w:sz w:val="24"/>
               <w:szCs w:val="24"/>
             </w:rPr>
-            <m:t xml:space="preserve"> =</m:t>
+            <m:t>f</m:t>
           </m:r>
           <m:d>
             <m:dPr>
@@ -2028,6 +1906,112 @@
                   <w:szCs w:val="24"/>
                 </w:rPr>
                 <m:t xml:space="preserve"> -Omega </m:t>
+              </m:r>
+            </m:e>
+          </m:d>
+          <m:r>
+            <w:rPr>
+              <w:rFonts w:ascii="Cambria Math" w:hAnsi="Cambria Math" w:cs="Times New Roman"/>
+              <w:sz w:val="24"/>
+              <w:szCs w:val="24"/>
+            </w:rPr>
+            <m:t xml:space="preserve"> </m:t>
+          </m:r>
+          <m:r>
+            <w:rPr>
+              <w:rFonts w:ascii="Cambria Math" w:hAnsi="Cambria Math" w:cs="Times New Roman"/>
+              <w:sz w:val="24"/>
+              <w:szCs w:val="24"/>
+            </w:rPr>
+            <m:t>=</m:t>
+          </m:r>
+          <m:r>
+            <w:rPr>
+              <w:rFonts w:ascii="Cambria Math" w:hAnsi="Cambria Math" w:cs="Times New Roman"/>
+              <w:sz w:val="24"/>
+              <w:szCs w:val="24"/>
+            </w:rPr>
+            <m:t xml:space="preserve"> </m:t>
+          </m:r>
+          <m:d>
+            <m:dPr>
+              <m:begChr m:val="{"/>
+              <m:endChr m:val="}"/>
+              <m:ctrlPr>
+                <w:rPr>
+                  <w:rFonts w:ascii="Cambria Math" w:hAnsi="Cambria Math" w:cs="Times New Roman"/>
+                  <w:i/>
+                  <w:sz w:val="24"/>
+                  <w:szCs w:val="24"/>
+                </w:rPr>
+              </m:ctrlPr>
+            </m:dPr>
+            <m:e>
+              <m:d>
+                <m:dPr>
+                  <m:ctrlPr>
+                    <w:rPr>
+                      <w:rFonts w:ascii="Cambria Math" w:hAnsi="Cambria Math" w:cs="Times New Roman"/>
+                      <w:i/>
+                      <w:sz w:val="24"/>
+                      <w:szCs w:val="24"/>
+                    </w:rPr>
+                  </m:ctrlPr>
+                </m:dPr>
+                <m:e>
+                  <m:d>
+                    <m:dPr>
+                      <m:ctrlPr>
+                        <w:rPr>
+                          <w:rFonts w:ascii="Cambria Math" w:hAnsi="Cambria Math" w:cs="Times New Roman"/>
+                          <w:i/>
+                          <w:sz w:val="24"/>
+                          <w:szCs w:val="24"/>
+                        </w:rPr>
+                      </m:ctrlPr>
+                    </m:dPr>
+                    <m:e>
+                      <m:d>
+                        <m:dPr>
+                          <m:ctrlPr>
+                            <w:rPr>
+                              <w:rFonts w:ascii="Cambria Math" w:hAnsi="Cambria Math" w:cs="Times New Roman"/>
+                              <w:i/>
+                              <w:sz w:val="24"/>
+                              <w:szCs w:val="24"/>
+                            </w:rPr>
+                          </m:ctrlPr>
+                        </m:dPr>
+                        <m:e>
+                          <m:r>
+                            <w:rPr>
+                              <w:rFonts w:ascii="Cambria Math" w:hAnsi="Cambria Math" w:cs="Times New Roman"/>
+                              <w:sz w:val="24"/>
+                              <w:szCs w:val="24"/>
+                            </w:rPr>
+                            <m:t xml:space="preserve"> -Omega </m:t>
+                          </m:r>
+                        </m:e>
+                      </m:d>
+                    </m:e>
+                  </m:d>
+                  <m:r>
+                    <w:rPr>
+                      <w:rFonts w:ascii="Cambria Math" w:hAnsi="Cambria Math" w:cs="Times New Roman"/>
+                      <w:sz w:val="24"/>
+                      <w:szCs w:val="24"/>
+                    </w:rPr>
+                    <m:t xml:space="preserve"> + π</m:t>
+                  </m:r>
+                </m:e>
+              </m:d>
+              <m:r>
+                <w:rPr>
+                  <w:rFonts w:ascii="Cambria Math" w:hAnsi="Cambria Math" w:cs="Times New Roman"/>
+                  <w:sz w:val="24"/>
+                  <w:szCs w:val="24"/>
+                </w:rPr>
+                <m:t xml:space="preserve"> - π</m:t>
               </m:r>
             </m:e>
           </m:d>
@@ -2187,8 +2171,6 @@
                     <m:e>
                       <m:d>
                         <m:dPr>
-                          <m:begChr m:val="{"/>
-                          <m:endChr m:val="}"/>
                           <m:ctrlPr>
                             <w:rPr>
                               <w:rFonts w:ascii="Cambria Math" w:hAnsi="Cambria Math" w:cs="Times New Roman"/>
@@ -2199,98 +2181,14 @@
                           </m:ctrlPr>
                         </m:dPr>
                         <m:e>
-                          <m:d>
-                            <m:dPr>
-                              <m:ctrlPr>
-                                <w:rPr>
-                                  <w:rFonts w:ascii="Cambria Math" w:hAnsi="Cambria Math" w:cs="Times New Roman"/>
-                                  <w:i/>
-                                  <w:sz w:val="24"/>
-                                  <w:szCs w:val="24"/>
-                                </w:rPr>
-                              </m:ctrlPr>
-                            </m:dPr>
-                            <m:e>
-                              <m:d>
-                                <m:dPr>
-                                  <m:ctrlPr>
-                                    <w:rPr>
-                                      <w:rFonts w:ascii="Cambria Math" w:hAnsi="Cambria Math" w:cs="Times New Roman"/>
-                                      <w:i/>
-                                      <w:sz w:val="24"/>
-                                      <w:szCs w:val="24"/>
-                                    </w:rPr>
-                                  </m:ctrlPr>
-                                </m:dPr>
-                                <m:e>
-                                  <m:r>
-                                    <w:rPr>
-                                      <w:rFonts w:ascii="Cambria Math" w:hAnsi="Cambria Math" w:cs="Times New Roman"/>
-                                      <w:sz w:val="24"/>
-                                      <w:szCs w:val="24"/>
-                                    </w:rPr>
-                                    <m:t>f</m:t>
-                                  </m:r>
-                                  <m:d>
-                                    <m:dPr>
-                                      <m:ctrlPr>
-                                        <w:rPr>
-                                          <w:rFonts w:ascii="Cambria Math" w:hAnsi="Cambria Math" w:cs="Times New Roman"/>
-                                          <w:i/>
-                                          <w:sz w:val="24"/>
-                                          <w:szCs w:val="24"/>
-                                        </w:rPr>
-                                      </m:ctrlPr>
-                                    </m:dPr>
-                                    <m:e>
-                                      <m:r>
-                                        <w:rPr>
-                                          <w:rFonts w:ascii="Cambria Math" w:hAnsi="Cambria Math" w:cs="Times New Roman"/>
-                                          <w:sz w:val="24"/>
-                                          <w:szCs w:val="24"/>
-                                        </w:rPr>
-                                        <m:t xml:space="preserve"> -Omega </m:t>
-                                      </m:r>
-                                    </m:e>
-                                  </m:d>
-                                </m:e>
-                              </m:d>
-                              <m:r>
-                                <w:rPr>
-                                  <w:rFonts w:ascii="Cambria Math" w:hAnsi="Cambria Math" w:cs="Times New Roman"/>
-                                  <w:sz w:val="24"/>
-                                  <w:szCs w:val="24"/>
-                                </w:rPr>
-                                <m:t xml:space="preserve"> + π</m:t>
-                              </m:r>
-                            </m:e>
-                          </m:d>
                           <m:r>
                             <w:rPr>
                               <w:rFonts w:ascii="Cambria Math" w:hAnsi="Cambria Math" w:cs="Times New Roman"/>
                               <w:sz w:val="24"/>
                               <w:szCs w:val="24"/>
                             </w:rPr>
-                            <m:t xml:space="preserve"> - π</m:t>
+                            <m:t>f</m:t>
                           </m:r>
-                        </m:e>
-                      </m:d>
-                    </m:e>
-                    <m:sup>
-                      <m:d>
-                        <m:dPr>
-                          <m:begChr m:val="{"/>
-                          <m:endChr m:val="}"/>
-                          <m:ctrlPr>
-                            <w:rPr>
-                              <w:rFonts w:ascii="Cambria Math" w:hAnsi="Cambria Math" w:cs="Times New Roman"/>
-                              <w:i/>
-                              <w:sz w:val="24"/>
-                              <w:szCs w:val="24"/>
-                            </w:rPr>
-                          </m:ctrlPr>
-                        </m:dPr>
-                        <m:e>
                           <m:d>
                             <m:dPr>
                               <m:ctrlPr>
@@ -2309,48 +2207,56 @@
                                   <w:sz w:val="24"/>
                                   <w:szCs w:val="24"/>
                                 </w:rPr>
-                                <m:t>f</m:t>
+                                <m:t xml:space="preserve"> -Omega </m:t>
                               </m:r>
-                              <m:d>
-                                <m:dPr>
-                                  <m:ctrlPr>
-                                    <w:rPr>
-                                      <w:rFonts w:ascii="Cambria Math" w:hAnsi="Cambria Math" w:cs="Times New Roman"/>
-                                      <w:i/>
-                                      <w:sz w:val="24"/>
-                                      <w:szCs w:val="24"/>
-                                    </w:rPr>
-                                  </m:ctrlPr>
-                                </m:dPr>
-                                <m:e>
-                                  <m:r>
-                                    <w:rPr>
-                                      <w:rFonts w:ascii="Cambria Math" w:hAnsi="Cambria Math" w:cs="Times New Roman"/>
-                                      <w:sz w:val="24"/>
-                                      <w:szCs w:val="24"/>
-                                    </w:rPr>
-                                    <m:t xml:space="preserve"> -Omega </m:t>
-                                  </m:r>
-                                </m:e>
-                              </m:d>
+                            </m:e>
+                          </m:d>
+                        </m:e>
+                      </m:d>
+                    </m:e>
+                    <m:sup>
+                      <m:d>
+                        <m:dPr>
+                          <m:ctrlPr>
+                            <w:rPr>
+                              <w:rFonts w:ascii="Cambria Math" w:hAnsi="Cambria Math" w:cs="Times New Roman"/>
+                              <w:i/>
+                              <w:sz w:val="24"/>
+                              <w:szCs w:val="24"/>
+                            </w:rPr>
+                          </m:ctrlPr>
+                        </m:dPr>
+                        <m:e>
+                          <m:r>
+                            <w:rPr>
+                              <w:rFonts w:ascii="Cambria Math" w:hAnsi="Cambria Math" w:cs="Times New Roman"/>
+                              <w:sz w:val="24"/>
+                              <w:szCs w:val="24"/>
+                            </w:rPr>
+                            <m:t>f</m:t>
+                          </m:r>
+                          <m:d>
+                            <m:dPr>
+                              <m:ctrlPr>
+                                <w:rPr>
+                                  <w:rFonts w:ascii="Cambria Math" w:hAnsi="Cambria Math" w:cs="Times New Roman"/>
+                                  <w:i/>
+                                  <w:sz w:val="24"/>
+                                  <w:szCs w:val="24"/>
+                                </w:rPr>
+                              </m:ctrlPr>
+                            </m:dPr>
+                            <m:e>
                               <m:r>
                                 <w:rPr>
                                   <w:rFonts w:ascii="Cambria Math" w:hAnsi="Cambria Math" w:cs="Times New Roman"/>
                                   <w:sz w:val="24"/>
                                   <w:szCs w:val="24"/>
                                 </w:rPr>
-                                <m:t xml:space="preserve"> + π</m:t>
+                                <m:t xml:space="preserve"> -Omega </m:t>
                               </m:r>
                             </m:e>
                           </m:d>
-                          <m:r>
-                            <w:rPr>
-                              <w:rFonts w:ascii="Cambria Math" w:hAnsi="Cambria Math" w:cs="Times New Roman"/>
-                              <w:sz w:val="24"/>
-                              <w:szCs w:val="24"/>
-                            </w:rPr>
-                            <m:t xml:space="preserve"> - π</m:t>
-                          </m:r>
                         </m:e>
                       </m:d>
                     </m:sup>
@@ -2384,7 +2290,6 @@
         </w:rPr>
       </w:pPr>
       <w:proofErr w:type="spellStart"/>
-      <w:proofErr w:type="gramStart"/>
       <w:r>
         <w:rPr>
           <w:rFonts w:ascii="Times New Roman" w:eastAsiaTheme="minorEastAsia" w:hAnsi="Times New Roman" w:cs="Times New Roman"/>
@@ -2402,7 +2307,6 @@
         </w:rPr>
         <w:t xml:space="preserve"> :</w:t>
       </w:r>
-      <w:proofErr w:type="gramEnd"/>
     </w:p>
     <w:p>
       <w:pPr>
@@ -2428,7 +2332,75 @@
           <w:sz w:val="24"/>
           <w:szCs w:val="24"/>
         </w:rPr>
-        <w:t xml:space="preserve"> bigger than</w:t>
+        <w:t xml:space="preserve"> negative (Omega </w:t>
+      </w:r>
+      <w:proofErr w:type="spellStart"/>
+      <w:r>
+        <w:rPr>
+          <w:rFonts w:ascii="Times New Roman" w:eastAsiaTheme="minorEastAsia" w:hAnsi="Times New Roman" w:cs="Times New Roman"/>
+          <w:sz w:val="24"/>
+          <w:szCs w:val="24"/>
+        </w:rPr>
+        <w:t>Fuction</w:t>
+      </w:r>
+      <w:proofErr w:type="spellEnd"/>
+      <w:r>
+        <w:rPr>
+          <w:rFonts w:ascii="Times New Roman" w:eastAsiaTheme="minorEastAsia" w:hAnsi="Times New Roman" w:cs="Times New Roman"/>
+          <w:sz w:val="24"/>
+          <w:szCs w:val="24"/>
+        </w:rPr>
+        <w:t>)</w:t>
+      </w:r>
+      <w:r>
+        <w:rPr>
+          <w:rFonts w:ascii="Times New Roman" w:eastAsiaTheme="minorEastAsia" w:hAnsi="Times New Roman" w:cs="Times New Roman"/>
+          <w:sz w:val="24"/>
+          <w:szCs w:val="24"/>
+        </w:rPr>
+        <w:t>,</w:t>
+      </w:r>
+      <w:r>
+        <w:rPr>
+          <w:rFonts w:ascii="Times New Roman" w:eastAsiaTheme="minorEastAsia" w:hAnsi="Times New Roman" w:cs="Times New Roman"/>
+          <w:sz w:val="24"/>
+          <w:szCs w:val="24"/>
+        </w:rPr>
+        <w:t xml:space="preserve"> exponent</w:t>
+      </w:r>
+      <w:r>
+        <w:rPr>
+          <w:rFonts w:ascii="Times New Roman" w:eastAsiaTheme="minorEastAsia" w:hAnsi="Times New Roman" w:cs="Times New Roman"/>
+          <w:sz w:val="24"/>
+          <w:szCs w:val="24"/>
+        </w:rPr>
+        <w:t xml:space="preserve"> negative (Omega </w:t>
+      </w:r>
+      <w:proofErr w:type="spellStart"/>
+      <w:r>
+        <w:rPr>
+          <w:rFonts w:ascii="Times New Roman" w:eastAsiaTheme="minorEastAsia" w:hAnsi="Times New Roman" w:cs="Times New Roman"/>
+          <w:sz w:val="24"/>
+          <w:szCs w:val="24"/>
+        </w:rPr>
+        <w:t>Fuction</w:t>
+      </w:r>
+      <w:proofErr w:type="spellEnd"/>
+      <w:r>
+        <w:rPr>
+          <w:rFonts w:ascii="Times New Roman" w:eastAsiaTheme="minorEastAsia" w:hAnsi="Times New Roman" w:cs="Times New Roman"/>
+          <w:sz w:val="24"/>
+          <w:szCs w:val="24"/>
+        </w:rPr>
+        <w:t>)</w:t>
+      </w:r>
+      <w:r>
+        <w:rPr>
+          <w:rFonts w:ascii="Times New Roman" w:eastAsiaTheme="minorEastAsia" w:hAnsi="Times New Roman" w:cs="Times New Roman"/>
+          <w:sz w:val="24"/>
+          <w:szCs w:val="24"/>
+        </w:rPr>
+        <w:t>,</w:t>
       </w:r>
       <w:r>
         <w:rPr>
@@ -2438,32 +2410,42 @@
         </w:rPr>
         <w:t xml:space="preserve"> </w:t>
       </w:r>
-      <m:oMath>
-        <m:r>
-          <w:rPr>
-            <w:rFonts w:ascii="Cambria Math" w:hAnsi="Cambria Math" w:cs="Times New Roman"/>
-            <w:sz w:val="24"/>
-            <w:szCs w:val="24"/>
-          </w:rPr>
-          <m:t>1</m:t>
-        </m:r>
-        <m:r>
-          <w:rPr>
-            <w:rFonts w:ascii="Cambria Math" w:hAnsi="Cambria Math" w:cs="Times New Roman"/>
-            <w:sz w:val="24"/>
-            <w:szCs w:val="24"/>
-          </w:rPr>
-          <m:t>,</m:t>
-        </m:r>
-        <m:r>
-          <w:rPr>
-            <w:rFonts w:ascii="Cambria Math" w:hAnsi="Cambria Math" w:cs="Times New Roman"/>
-            <w:sz w:val="24"/>
-            <w:szCs w:val="24"/>
-          </w:rPr>
-          <m:t>1609418026375695</m:t>
-        </m:r>
-      </m:oMath>
+      <w:proofErr w:type="spellStart"/>
+      <w:r>
+        <w:rPr>
+          <w:rFonts w:ascii="Times New Roman" w:eastAsiaTheme="minorEastAsia" w:hAnsi="Times New Roman" w:cs="Times New Roman"/>
+          <w:sz w:val="24"/>
+          <w:szCs w:val="24"/>
+        </w:rPr>
+        <w:t>terratent</w:t>
+      </w:r>
+      <w:proofErr w:type="spellEnd"/>
+      <w:r>
+        <w:rPr>
+          <w:rFonts w:ascii="Times New Roman" w:eastAsiaTheme="minorEastAsia" w:hAnsi="Times New Roman" w:cs="Times New Roman"/>
+          <w:sz w:val="24"/>
+          <w:szCs w:val="24"/>
+        </w:rPr>
+        <w:t xml:space="preserve"> negative (Omega </w:t>
+      </w:r>
+      <w:proofErr w:type="spellStart"/>
+      <w:r>
+        <w:rPr>
+          <w:rFonts w:ascii="Times New Roman" w:eastAsiaTheme="minorEastAsia" w:hAnsi="Times New Roman" w:cs="Times New Roman"/>
+          <w:sz w:val="24"/>
+          <w:szCs w:val="24"/>
+        </w:rPr>
+        <w:t>Fuction</w:t>
+      </w:r>
+      <w:proofErr w:type="spellEnd"/>
+      <w:r>
+        <w:rPr>
+          <w:rFonts w:ascii="Times New Roman" w:eastAsiaTheme="minorEastAsia" w:hAnsi="Times New Roman" w:cs="Times New Roman"/>
+          <w:sz w:val="24"/>
+          <w:szCs w:val="24"/>
+        </w:rPr>
+        <w:t>)</w:t>
+      </w:r>
       <w:r>
         <w:rPr>
           <w:rFonts w:ascii="Times New Roman" w:eastAsiaTheme="minorEastAsia" w:hAnsi="Times New Roman" w:cs="Times New Roman"/>
@@ -2537,6 +2519,7 @@
           <w:sz w:val="24"/>
           <w:szCs w:val="24"/>
         </w:rPr>
+        <w:lastRenderedPageBreak/>
         <w:t xml:space="preserve">Bachelor of </w:t>
       </w:r>
       <w:proofErr w:type="spellStart"/>
@@ -2594,14 +2577,12 @@
           <w:szCs w:val="24"/>
         </w:rPr>
       </w:pPr>
-      <w:proofErr w:type="gramStart"/>
-      <w:r>
-        <w:rPr>
-          <w:rFonts w:ascii="Times New Roman" w:eastAsiaTheme="minorEastAsia" w:hAnsi="Times New Roman" w:cs="Times New Roman"/>
-          <w:sz w:val="24"/>
-          <w:szCs w:val="24"/>
-        </w:rPr>
-        <w:lastRenderedPageBreak/>
+      <w:r>
+        <w:rPr>
+          <w:rFonts w:ascii="Times New Roman" w:eastAsiaTheme="minorEastAsia" w:hAnsi="Times New Roman" w:cs="Times New Roman"/>
+          <w:sz w:val="24"/>
+          <w:szCs w:val="24"/>
+        </w:rPr>
         <w:t xml:space="preserve">[“ </w:t>
       </w:r>
       <w:proofErr w:type="spellStart"/>
@@ -2614,7 +2595,6 @@
         <w:t>Politeknik</w:t>
       </w:r>
       <w:proofErr w:type="spellEnd"/>
-      <w:proofErr w:type="gramEnd"/>
       <w:r>
         <w:rPr>
           <w:rFonts w:ascii="Times New Roman" w:eastAsiaTheme="minorEastAsia" w:hAnsi="Times New Roman" w:cs="Times New Roman"/>

</xml_diff>

<commit_message>
Samuel’s Irrational Theorym || (06:54 (W . I . B [Waktu Indonesia bagian Barat]), 08/12/2025), Batam, Kepulauan Riau, Indonesia || "Politeknik Negeri Batam for International" : For Your Goal Beyond Horizon || #PANJANGUMURPERJUANGANRAKYATINDONESIA #NOBLESNOINDONESIAYES #LAWANPEMERINTAHINDONESIAKORUPPENDINDASRAKYATINDONESIADENGANPENGETAHUAN
Samuel’s Irrational Theorym || (06:54 (W . I . B [Waktu Indonesia bagian Barat]), 08/12/2025), Batam, Kepulauan Riau, Indonesia || "Politeknik Negeri Batam for International" : For Your Goal Beyond Horizon || #PANJANGUMURPERJUANGANRAKYATINDONESIA #NOBLESNOINDONESIAYES #LAWANPEMERINTAHINDONESIAKORUPPENDINDASRAKYATINDONESIADENGANPENGETAHUAN
</commit_message>
<xml_diff>
--- a/Samuel’s Irrational Theorym.docx
+++ b/Samuel’s Irrational Theorym.docx
@@ -1915,23 +1915,7 @@
               <w:sz w:val="24"/>
               <w:szCs w:val="24"/>
             </w:rPr>
-            <m:t xml:space="preserve"> </m:t>
-          </m:r>
-          <m:r>
-            <w:rPr>
-              <w:rFonts w:ascii="Cambria Math" w:hAnsi="Cambria Math" w:cs="Times New Roman"/>
-              <w:sz w:val="24"/>
-              <w:szCs w:val="24"/>
-            </w:rPr>
-            <m:t>=</m:t>
-          </m:r>
-          <m:r>
-            <w:rPr>
-              <w:rFonts w:ascii="Cambria Math" w:hAnsi="Cambria Math" w:cs="Times New Roman"/>
-              <w:sz w:val="24"/>
-              <w:szCs w:val="24"/>
-            </w:rPr>
-            <m:t xml:space="preserve"> </m:t>
+            <m:t xml:space="preserve"> = </m:t>
           </m:r>
           <m:d>
             <m:dPr>
@@ -2290,6 +2274,7 @@
         </w:rPr>
       </w:pPr>
       <w:proofErr w:type="spellStart"/>
+      <w:proofErr w:type="gramStart"/>
       <w:r>
         <w:rPr>
           <w:rFonts w:ascii="Times New Roman" w:eastAsiaTheme="minorEastAsia" w:hAnsi="Times New Roman" w:cs="Times New Roman"/>
@@ -2307,6 +2292,7 @@
         </w:rPr>
         <w:t xml:space="preserve"> :</w:t>
       </w:r>
+      <w:proofErr w:type="gramEnd"/>
     </w:p>
     <w:p>
       <w:pPr>
@@ -2318,14 +2304,143 @@
           <w:szCs w:val="24"/>
         </w:rPr>
       </w:pPr>
-      <w:r>
-        <w:rPr>
-          <w:rFonts w:ascii="Times New Roman" w:eastAsiaTheme="minorEastAsia" w:hAnsi="Times New Roman" w:cs="Times New Roman"/>
-          <w:sz w:val="24"/>
-          <w:szCs w:val="24"/>
-        </w:rPr>
-        <w:t>“Irrational’s Variable values</w:t>
-      </w:r>
+      <w:proofErr w:type="gramStart"/>
+      <w:r>
+        <w:rPr>
+          <w:rFonts w:ascii="Times New Roman" w:eastAsiaTheme="minorEastAsia" w:hAnsi="Times New Roman" w:cs="Times New Roman"/>
+          <w:sz w:val="24"/>
+          <w:szCs w:val="24"/>
+        </w:rPr>
+        <w:t>“</w:t>
+      </w:r>
+      <w:r>
+        <w:rPr>
+          <w:rFonts w:ascii="Times New Roman" w:eastAsiaTheme="minorEastAsia" w:hAnsi="Times New Roman" w:cs="Times New Roman"/>
+          <w:sz w:val="24"/>
+          <w:szCs w:val="24"/>
+        </w:rPr>
+        <w:t xml:space="preserve"> </w:t>
+      </w:r>
+      <w:r>
+        <w:rPr>
+          <w:rFonts w:ascii="Times New Roman" w:eastAsiaTheme="minorEastAsia" w:hAnsi="Times New Roman" w:cs="Times New Roman"/>
+          <w:sz w:val="24"/>
+          <w:szCs w:val="24"/>
+        </w:rPr>
+        <w:t>Irrational’s</w:t>
+      </w:r>
+      <w:proofErr w:type="gramEnd"/>
+      <w:r>
+        <w:rPr>
+          <w:rFonts w:ascii="Times New Roman" w:eastAsiaTheme="minorEastAsia" w:hAnsi="Times New Roman" w:cs="Times New Roman"/>
+          <w:sz w:val="24"/>
+          <w:szCs w:val="24"/>
+        </w:rPr>
+        <w:t xml:space="preserve"> Variable values</w:t>
+      </w:r>
+      <w:r>
+        <w:rPr>
+          <w:rFonts w:ascii="Times New Roman" w:eastAsiaTheme="minorEastAsia" w:hAnsi="Times New Roman" w:cs="Times New Roman"/>
+          <w:sz w:val="24"/>
+          <w:szCs w:val="24"/>
+        </w:rPr>
+        <w:t xml:space="preserve"> </w:t>
+      </w:r>
+      <w:bookmarkStart w:id="0" w:name="_Hlk215877203"/>
+      <w:r>
+        <w:rPr>
+          <w:rFonts w:ascii="Times New Roman" w:eastAsiaTheme="minorEastAsia" w:hAnsi="Times New Roman" w:cs="Times New Roman"/>
+          <w:sz w:val="24"/>
+          <w:szCs w:val="24"/>
+        </w:rPr>
+        <w:t xml:space="preserve">negative (Omega </w:t>
+      </w:r>
+      <w:proofErr w:type="spellStart"/>
+      <w:r>
+        <w:rPr>
+          <w:rFonts w:ascii="Times New Roman" w:eastAsiaTheme="minorEastAsia" w:hAnsi="Times New Roman" w:cs="Times New Roman"/>
+          <w:sz w:val="24"/>
+          <w:szCs w:val="24"/>
+        </w:rPr>
+        <w:t>Fuction</w:t>
+      </w:r>
+      <w:proofErr w:type="spellEnd"/>
+      <w:r>
+        <w:rPr>
+          <w:rFonts w:ascii="Times New Roman" w:eastAsiaTheme="minorEastAsia" w:hAnsi="Times New Roman" w:cs="Times New Roman"/>
+          <w:sz w:val="24"/>
+          <w:szCs w:val="24"/>
+        </w:rPr>
+        <w:t>)</w:t>
+      </w:r>
+      <w:r>
+        <w:rPr>
+          <w:rFonts w:ascii="Times New Roman" w:eastAsiaTheme="minorEastAsia" w:hAnsi="Times New Roman" w:cs="Times New Roman"/>
+          <w:sz w:val="24"/>
+          <w:szCs w:val="24"/>
+        </w:rPr>
+        <w:t>,</w:t>
+      </w:r>
+      <w:r>
+        <w:rPr>
+          <w:rFonts w:ascii="Times New Roman" w:eastAsiaTheme="minorEastAsia" w:hAnsi="Times New Roman" w:cs="Times New Roman"/>
+          <w:sz w:val="24"/>
+          <w:szCs w:val="24"/>
+        </w:rPr>
+        <w:t xml:space="preserve"> exponent negative (Omega </w:t>
+      </w:r>
+      <w:proofErr w:type="spellStart"/>
+      <w:r>
+        <w:rPr>
+          <w:rFonts w:ascii="Times New Roman" w:eastAsiaTheme="minorEastAsia" w:hAnsi="Times New Roman" w:cs="Times New Roman"/>
+          <w:sz w:val="24"/>
+          <w:szCs w:val="24"/>
+        </w:rPr>
+        <w:t>Fuction</w:t>
+      </w:r>
+      <w:proofErr w:type="spellEnd"/>
+      <w:r>
+        <w:rPr>
+          <w:rFonts w:ascii="Times New Roman" w:eastAsiaTheme="minorEastAsia" w:hAnsi="Times New Roman" w:cs="Times New Roman"/>
+          <w:sz w:val="24"/>
+          <w:szCs w:val="24"/>
+        </w:rPr>
+        <w:t>)</w:t>
+      </w:r>
+      <w:r>
+        <w:rPr>
+          <w:rFonts w:ascii="Times New Roman" w:eastAsiaTheme="minorEastAsia" w:hAnsi="Times New Roman" w:cs="Times New Roman"/>
+          <w:sz w:val="24"/>
+          <w:szCs w:val="24"/>
+        </w:rPr>
+        <w:t>,</w:t>
+      </w:r>
+      <w:r>
+        <w:rPr>
+          <w:rFonts w:ascii="Times New Roman" w:eastAsiaTheme="minorEastAsia" w:hAnsi="Times New Roman" w:cs="Times New Roman"/>
+          <w:sz w:val="24"/>
+          <w:szCs w:val="24"/>
+        </w:rPr>
+        <w:t xml:space="preserve"> </w:t>
+      </w:r>
+      <w:proofErr w:type="spellStart"/>
+      <w:r>
+        <w:rPr>
+          <w:rFonts w:ascii="Times New Roman" w:eastAsiaTheme="minorEastAsia" w:hAnsi="Times New Roman" w:cs="Times New Roman"/>
+          <w:sz w:val="24"/>
+          <w:szCs w:val="24"/>
+        </w:rPr>
+        <w:t>terrat</w:t>
+      </w:r>
+      <w:r>
+        <w:rPr>
+          <w:rFonts w:ascii="Times New Roman" w:eastAsiaTheme="minorEastAsia" w:hAnsi="Times New Roman" w:cs="Times New Roman"/>
+          <w:sz w:val="24"/>
+          <w:szCs w:val="24"/>
+        </w:rPr>
+        <w:t>ion</w:t>
+      </w:r>
+      <w:proofErr w:type="spellEnd"/>
       <w:r>
         <w:rPr>
           <w:rFonts w:ascii="Times New Roman" w:eastAsiaTheme="minorEastAsia" w:hAnsi="Times New Roman" w:cs="Times New Roman"/>
@@ -2352,56 +2467,7 @@
         </w:rPr>
         <w:t>)</w:t>
       </w:r>
-      <w:r>
-        <w:rPr>
-          <w:rFonts w:ascii="Times New Roman" w:eastAsiaTheme="minorEastAsia" w:hAnsi="Times New Roman" w:cs="Times New Roman"/>
-          <w:sz w:val="24"/>
-          <w:szCs w:val="24"/>
-        </w:rPr>
-        <w:t>,</w:t>
-      </w:r>
-      <w:r>
-        <w:rPr>
-          <w:rFonts w:ascii="Times New Roman" w:eastAsiaTheme="minorEastAsia" w:hAnsi="Times New Roman" w:cs="Times New Roman"/>
-          <w:sz w:val="24"/>
-          <w:szCs w:val="24"/>
-        </w:rPr>
-        <w:t xml:space="preserve"> exponent</w:t>
-      </w:r>
-      <w:r>
-        <w:rPr>
-          <w:rFonts w:ascii="Times New Roman" w:eastAsiaTheme="minorEastAsia" w:hAnsi="Times New Roman" w:cs="Times New Roman"/>
-          <w:sz w:val="24"/>
-          <w:szCs w:val="24"/>
-        </w:rPr>
-        <w:t xml:space="preserve"> negative (Omega </w:t>
-      </w:r>
-      <w:proofErr w:type="spellStart"/>
-      <w:r>
-        <w:rPr>
-          <w:rFonts w:ascii="Times New Roman" w:eastAsiaTheme="minorEastAsia" w:hAnsi="Times New Roman" w:cs="Times New Roman"/>
-          <w:sz w:val="24"/>
-          <w:szCs w:val="24"/>
-        </w:rPr>
-        <w:t>Fuction</w:t>
-      </w:r>
-      <w:proofErr w:type="spellEnd"/>
-      <w:r>
-        <w:rPr>
-          <w:rFonts w:ascii="Times New Roman" w:eastAsiaTheme="minorEastAsia" w:hAnsi="Times New Roman" w:cs="Times New Roman"/>
-          <w:sz w:val="24"/>
-          <w:szCs w:val="24"/>
-        </w:rPr>
-        <w:t>)</w:t>
-      </w:r>
-      <w:r>
-        <w:rPr>
-          <w:rFonts w:ascii="Times New Roman" w:eastAsiaTheme="minorEastAsia" w:hAnsi="Times New Roman" w:cs="Times New Roman"/>
-          <w:sz w:val="24"/>
-          <w:szCs w:val="24"/>
-        </w:rPr>
-        <w:t>,</w:t>
-      </w:r>
+      <w:bookmarkEnd w:id="0"/>
       <w:r>
         <w:rPr>
           <w:rFonts w:ascii="Times New Roman" w:eastAsiaTheme="minorEastAsia" w:hAnsi="Times New Roman" w:cs="Times New Roman"/>
@@ -2409,42 +2475,6 @@
           <w:szCs w:val="24"/>
         </w:rPr>
         <w:t xml:space="preserve"> </w:t>
-      </w:r>
-      <w:proofErr w:type="spellStart"/>
-      <w:r>
-        <w:rPr>
-          <w:rFonts w:ascii="Times New Roman" w:eastAsiaTheme="minorEastAsia" w:hAnsi="Times New Roman" w:cs="Times New Roman"/>
-          <w:sz w:val="24"/>
-          <w:szCs w:val="24"/>
-        </w:rPr>
-        <w:t>terratent</w:t>
-      </w:r>
-      <w:proofErr w:type="spellEnd"/>
-      <w:r>
-        <w:rPr>
-          <w:rFonts w:ascii="Times New Roman" w:eastAsiaTheme="minorEastAsia" w:hAnsi="Times New Roman" w:cs="Times New Roman"/>
-          <w:sz w:val="24"/>
-          <w:szCs w:val="24"/>
-        </w:rPr>
-        <w:t xml:space="preserve"> negative (Omega </w:t>
-      </w:r>
-      <w:proofErr w:type="spellStart"/>
-      <w:r>
-        <w:rPr>
-          <w:rFonts w:ascii="Times New Roman" w:eastAsiaTheme="minorEastAsia" w:hAnsi="Times New Roman" w:cs="Times New Roman"/>
-          <w:sz w:val="24"/>
-          <w:szCs w:val="24"/>
-        </w:rPr>
-        <w:t>Fuction</w:t>
-      </w:r>
-      <w:proofErr w:type="spellEnd"/>
-      <w:r>
-        <w:rPr>
-          <w:rFonts w:ascii="Times New Roman" w:eastAsiaTheme="minorEastAsia" w:hAnsi="Times New Roman" w:cs="Times New Roman"/>
-          <w:sz w:val="24"/>
-          <w:szCs w:val="24"/>
-        </w:rPr>
-        <w:t>)</w:t>
       </w:r>
       <w:r>
         <w:rPr>
@@ -2577,6 +2607,7 @@
           <w:szCs w:val="24"/>
         </w:rPr>
       </w:pPr>
+      <w:proofErr w:type="gramStart"/>
       <w:r>
         <w:rPr>
           <w:rFonts w:ascii="Times New Roman" w:eastAsiaTheme="minorEastAsia" w:hAnsi="Times New Roman" w:cs="Times New Roman"/>
@@ -2595,6 +2626,7 @@
         <w:t>Politeknik</w:t>
       </w:r>
       <w:proofErr w:type="spellEnd"/>
+      <w:proofErr w:type="gramEnd"/>
       <w:r>
         <w:rPr>
           <w:rFonts w:ascii="Times New Roman" w:eastAsiaTheme="minorEastAsia" w:hAnsi="Times New Roman" w:cs="Times New Roman"/>
@@ -2769,9 +2801,9 @@
               </v:handles>
               <o:lock v:ext="edit" text="t" shapetype="t"/>
             </v:shapetype>
-            <v:shape id="PowerPlusWaterMarkObject6398361" o:spid="_x0000_s1025" type="#_x0000_t136" style="position:absolute;margin-left:0;margin-top:0;width:544.3pt;height:15.1pt;rotation:315;z-index:-251658752;mso-position-horizontal:center;mso-position-horizontal-relative:margin;mso-position-vertical:center;mso-position-vertical-relative:margin" o:allowincell="f" fillcolor="#156082 [3204]" stroked="f">
+            <v:shape id="PowerPlusWaterMarkObject9268752" o:spid="_x0000_s1025" type="#_x0000_t136" style="position:absolute;margin-left:0;margin-top:0;width:544.4pt;height:14.9pt;rotation:315;z-index:-251658752;mso-position-horizontal:center;mso-position-horizontal-relative:margin;mso-position-vertical:center;mso-position-vertical-relative:margin" o:allowincell="f" fillcolor="#c1e4f5 [660]" stroked="f">
               <v:fill opacity=".5"/>
-              <v:textpath style="font-family:&quot;Times New Roman&quot;;font-size:1pt" string="#LAWAPEMERINTAHINDONESIAKORUPPENDINDASRAKYATINDONESIADENGANPENGETAHUAN"/>
+              <v:textpath style="font-family:&quot;Times New Roman&quot;;font-size:1pt" string="#LAWANPEMERINTAHINDONESIAKORUPPENDINDASRAKYATINDONESIADENGANPENGETAHUAN"/>
               <w10:wrap anchorx="margin" anchory="margin"/>
             </v:shape>
           </w:pict>
@@ -3446,6 +3478,7 @@
   <w:style w:type="character" w:default="1" w:styleId="FontParagrafDefault">
     <w:name w:val="Default Paragraph Font"/>
     <w:uiPriority w:val="1"/>
+    <w:semiHidden/>
     <w:unhideWhenUsed/>
   </w:style>
   <w:style w:type="table" w:default="1" w:styleId="TabelNormal">

</xml_diff>